<commit_message>
extended invoice and zugFerdTest
</commit_message>
<xml_diff>
--- a/Zugferd10/RequiredFields.docx
+++ b/Zugferd10/RequiredFields.docx
@@ -216,7 +216,6 @@
               </w:rPr>
             </w:pPr>
             <w:proofErr w:type="spellStart"/>
-            <w:proofErr w:type="gramStart"/>
             <w:r>
               <w:rPr>
                 <w:lang w:val="en-GB"/>
@@ -224,7 +223,6 @@
               <w:t>xsd:sequence</w:t>
             </w:r>
             <w:proofErr w:type="spellEnd"/>
-            <w:proofErr w:type="gramEnd"/>
           </w:p>
         </w:tc>
         <w:tc>
@@ -373,7 +371,6 @@
               </w:rPr>
             </w:pPr>
             <w:proofErr w:type="spellStart"/>
-            <w:proofErr w:type="gramStart"/>
             <w:r>
               <w:rPr>
                 <w:lang w:val="en-GB"/>
@@ -381,7 +378,6 @@
               <w:t>xsd:sequence</w:t>
             </w:r>
             <w:proofErr w:type="spellEnd"/>
-            <w:proofErr w:type="gramEnd"/>
           </w:p>
         </w:tc>
         <w:tc>
@@ -623,12 +619,10 @@
           </w:tcPr>
           <w:p>
             <w:proofErr w:type="spellStart"/>
-            <w:proofErr w:type="gramStart"/>
             <w:r>
               <w:t>Xsd:choice</w:t>
             </w:r>
             <w:proofErr w:type="spellEnd"/>
-            <w:proofErr w:type="gramEnd"/>
           </w:p>
         </w:tc>
         <w:tc>
@@ -666,7 +660,6 @@
               </w:rPr>
             </w:pPr>
             <w:proofErr w:type="spellStart"/>
-            <w:proofErr w:type="gramStart"/>
             <w:r>
               <w:t>Xsd</w:t>
             </w:r>
@@ -677,7 +670,6 @@
               </w:rPr>
               <w:t>:String</w:t>
             </w:r>
-            <w:proofErr w:type="gramEnd"/>
           </w:p>
         </w:tc>
         <w:tc>
@@ -799,7 +791,6 @@
               </w:rPr>
             </w:pPr>
             <w:proofErr w:type="spellStart"/>
-            <w:proofErr w:type="gramStart"/>
             <w:r>
               <w:rPr>
                 <w:lang w:val="en-GB"/>
@@ -807,7 +798,6 @@
               <w:t>Xsd:sequence</w:t>
             </w:r>
             <w:proofErr w:type="spellEnd"/>
-            <w:proofErr w:type="gramEnd"/>
           </w:p>
         </w:tc>
         <w:tc>
@@ -857,12 +847,10 @@
           </w:tcPr>
           <w:p>
             <w:proofErr w:type="spellStart"/>
-            <w:proofErr w:type="gramStart"/>
             <w:r>
               <w:t>Xsd:sequence</w:t>
             </w:r>
             <w:proofErr w:type="spellEnd"/>
-            <w:proofErr w:type="gramEnd"/>
           </w:p>
         </w:tc>
         <w:tc>
@@ -941,7 +929,6 @@
               </w:rPr>
             </w:pPr>
             <w:proofErr w:type="spellStart"/>
-            <w:proofErr w:type="gramStart"/>
             <w:r>
               <w:rPr>
                 <w:lang w:val="en-GB"/>
@@ -949,7 +936,6 @@
               <w:t>xsd:sequence</w:t>
             </w:r>
             <w:proofErr w:type="spellEnd"/>
-            <w:proofErr w:type="gramEnd"/>
           </w:p>
         </w:tc>
         <w:tc>
@@ -1105,7 +1091,6 @@
           </w:tcPr>
           <w:p>
             <w:proofErr w:type="spellStart"/>
-            <w:proofErr w:type="gramStart"/>
             <w:r>
               <w:rPr>
                 <w:lang w:val="en-GB"/>
@@ -1113,7 +1098,6 @@
               <w:t>xsd:sequence</w:t>
             </w:r>
             <w:proofErr w:type="spellEnd"/>
-            <w:proofErr w:type="gramEnd"/>
           </w:p>
         </w:tc>
         <w:tc>
@@ -1269,7 +1253,6 @@
           </w:tcPr>
           <w:p>
             <w:proofErr w:type="spellStart"/>
-            <w:proofErr w:type="gramStart"/>
             <w:r>
               <w:rPr>
                 <w:lang w:val="en-GB"/>
@@ -1277,7 +1260,6 @@
               <w:t>xsd:sequence</w:t>
             </w:r>
             <w:proofErr w:type="spellEnd"/>
-            <w:proofErr w:type="gramEnd"/>
           </w:p>
         </w:tc>
         <w:tc>
@@ -1291,7 +1273,6 @@
                 <w:lang w:val="en-GB"/>
               </w:rPr>
             </w:pPr>
-            <w:bookmarkStart w:id="0" w:name="_GoBack"/>
             <w:proofErr w:type="spellStart"/>
             <w:r>
               <w:rPr>
@@ -1305,7 +1286,6 @@
               </w:rPr>
               <w:t>ery</w:t>
             </w:r>
-            <w:bookmarkEnd w:id="0"/>
             <w:proofErr w:type="spellEnd"/>
           </w:p>
         </w:tc>
@@ -1358,7 +1338,6 @@
               </w:rPr>
             </w:pPr>
             <w:proofErr w:type="spellStart"/>
-            <w:proofErr w:type="gramStart"/>
             <w:r>
               <w:rPr>
                 <w:lang w:val="en-GB"/>
@@ -1366,7 +1345,6 @@
               <w:t>xsd:sequence</w:t>
             </w:r>
             <w:proofErr w:type="spellEnd"/>
-            <w:proofErr w:type="gramEnd"/>
           </w:p>
         </w:tc>
         <w:tc>
@@ -1415,12 +1393,10 @@
           </w:tcPr>
           <w:p>
             <w:proofErr w:type="spellStart"/>
-            <w:proofErr w:type="gramStart"/>
             <w:r>
               <w:t>Udt:CodeType</w:t>
             </w:r>
             <w:proofErr w:type="spellEnd"/>
-            <w:proofErr w:type="gramEnd"/>
           </w:p>
         </w:tc>
         <w:tc>
@@ -1459,7 +1435,6 @@
               </w:rPr>
             </w:pPr>
             <w:proofErr w:type="spellStart"/>
-            <w:proofErr w:type="gramStart"/>
             <w:r>
               <w:rPr>
                 <w:lang w:val="en-GB"/>
@@ -1467,7 +1442,6 @@
               <w:t>xsd:sequence</w:t>
             </w:r>
             <w:proofErr w:type="spellEnd"/>
-            <w:proofErr w:type="gramEnd"/>
           </w:p>
         </w:tc>
         <w:tc>
@@ -1559,7 +1533,6 @@
               </w:rPr>
             </w:pPr>
             <w:proofErr w:type="spellStart"/>
-            <w:proofErr w:type="gramStart"/>
             <w:r>
               <w:rPr>
                 <w:lang w:val="en-GB"/>
@@ -1567,7 +1540,6 @@
               <w:t>Udt:AmountType</w:t>
             </w:r>
             <w:proofErr w:type="spellEnd"/>
-            <w:proofErr w:type="gramEnd"/>
           </w:p>
         </w:tc>
         <w:tc>
@@ -1697,7 +1669,6 @@
               </w:rPr>
             </w:pPr>
             <w:proofErr w:type="spellStart"/>
-            <w:proofErr w:type="gramStart"/>
             <w:r>
               <w:rPr>
                 <w:lang w:val="en-GB"/>
@@ -1705,7 +1676,6 @@
               <w:t>Udt:AmountType</w:t>
             </w:r>
             <w:proofErr w:type="spellEnd"/>
-            <w:proofErr w:type="gramEnd"/>
           </w:p>
         </w:tc>
         <w:tc>
@@ -1835,7 +1805,6 @@
               </w:rPr>
             </w:pPr>
             <w:proofErr w:type="spellStart"/>
-            <w:proofErr w:type="gramStart"/>
             <w:r>
               <w:rPr>
                 <w:lang w:val="en-GB"/>
@@ -1843,7 +1812,6 @@
               <w:t>Udt:AmountType</w:t>
             </w:r>
             <w:proofErr w:type="spellEnd"/>
-            <w:proofErr w:type="gramEnd"/>
           </w:p>
         </w:tc>
         <w:tc>
@@ -1993,7 +1961,6 @@
               </w:rPr>
             </w:pPr>
             <w:proofErr w:type="spellStart"/>
-            <w:proofErr w:type="gramStart"/>
             <w:r>
               <w:rPr>
                 <w:lang w:val="en-GB"/>
@@ -2001,7 +1968,6 @@
               <w:t>Udt:AmountType</w:t>
             </w:r>
             <w:proofErr w:type="spellEnd"/>
-            <w:proofErr w:type="gramEnd"/>
           </w:p>
         </w:tc>
         <w:tc>
@@ -2157,7 +2123,6 @@
               </w:rPr>
             </w:pPr>
             <w:proofErr w:type="spellStart"/>
-            <w:proofErr w:type="gramStart"/>
             <w:r>
               <w:rPr>
                 <w:lang w:val="en-GB"/>
@@ -2165,7 +2130,6 @@
               <w:t>Udt:AmountType</w:t>
             </w:r>
             <w:proofErr w:type="spellEnd"/>
-            <w:proofErr w:type="gramEnd"/>
           </w:p>
         </w:tc>
         <w:tc>
@@ -2287,7 +2251,6 @@
               </w:rPr>
             </w:pPr>
             <w:proofErr w:type="spellStart"/>
-            <w:proofErr w:type="gramStart"/>
             <w:r>
               <w:rPr>
                 <w:lang w:val="en-GB"/>
@@ -2295,7 +2258,6 @@
               <w:t>Udt:AmountType</w:t>
             </w:r>
             <w:proofErr w:type="spellEnd"/>
-            <w:proofErr w:type="gramEnd"/>
           </w:p>
         </w:tc>
         <w:tc>
@@ -2324,6 +2286,7 @@
           </w:tcPr>
           <w:p>
             <w:pPr>
+              <w:ind w:left="708" w:hanging="708"/>
               <w:rPr>
                 <w:lang w:val="en-GB"/>
               </w:rPr>
@@ -2418,7 +2381,6 @@
               </w:rPr>
             </w:pPr>
             <w:proofErr w:type="spellStart"/>
-            <w:proofErr w:type="gramStart"/>
             <w:r>
               <w:rPr>
                 <w:lang w:val="en-GB"/>
@@ -2426,7 +2388,6 @@
               <w:t>xsd:sequence</w:t>
             </w:r>
             <w:proofErr w:type="spellEnd"/>
-            <w:proofErr w:type="gramEnd"/>
           </w:p>
         </w:tc>
         <w:tc>
@@ -2675,6 +2636,169 @@
         <w:t>COMFORT</w:t>
       </w:r>
     </w:p>
+    <w:tbl>
+      <w:tblPr>
+        <w:tblStyle w:val="Tabellenraster"/>
+        <w:tblW w:w="5703" w:type="pct"/>
+        <w:tblLook w:val="04A0" w:firstRow="1" w:lastRow="0" w:firstColumn="1" w:lastColumn="0" w:noHBand="0" w:noVBand="1"/>
+      </w:tblPr>
+      <w:tblGrid>
+        <w:gridCol w:w="2040"/>
+        <w:gridCol w:w="4465"/>
+        <w:gridCol w:w="3831"/>
+      </w:tblGrid>
+      <w:tr>
+        <w:tc>
+          <w:tcPr>
+            <w:tcW w:w="987" w:type="pct"/>
+          </w:tcPr>
+          <w:p>
+            <w:pPr>
+              <w:rPr>
+                <w:lang w:val="en-GB"/>
+              </w:rPr>
+            </w:pPr>
+            <w:proofErr w:type="spellStart"/>
+            <w:r>
+              <w:rPr>
+                <w:lang w:val="en-GB"/>
+              </w:rPr>
+              <w:t>Typ</w:t>
+            </w:r>
+            <w:proofErr w:type="spellEnd"/>
+          </w:p>
+        </w:tc>
+        <w:tc>
+          <w:tcPr>
+            <w:tcW w:w="2160" w:type="pct"/>
+          </w:tcPr>
+          <w:p>
+            <w:pPr>
+              <w:rPr>
+                <w:lang w:val="en-GB"/>
+              </w:rPr>
+            </w:pPr>
+            <w:r>
+              <w:rPr>
+                <w:lang w:val="en-GB"/>
+              </w:rPr>
+              <w:t>Feld</w:t>
+            </w:r>
+          </w:p>
+        </w:tc>
+        <w:tc>
+          <w:tcPr>
+            <w:tcW w:w="1853" w:type="pct"/>
+          </w:tcPr>
+          <w:p>
+            <w:pPr>
+              <w:rPr>
+                <w:lang w:val="en-GB"/>
+              </w:rPr>
+            </w:pPr>
+            <w:proofErr w:type="spellStart"/>
+            <w:r>
+              <w:rPr>
+                <w:lang w:val="en-GB"/>
+              </w:rPr>
+              <w:t>Fachbegriff</w:t>
+            </w:r>
+            <w:proofErr w:type="spellEnd"/>
+            <w:r>
+              <w:rPr>
+                <w:lang w:val="en-GB"/>
+              </w:rPr>
+              <w:t xml:space="preserve"> / </w:t>
+            </w:r>
+            <w:proofErr w:type="spellStart"/>
+            <w:r>
+              <w:rPr>
+                <w:lang w:val="en-GB"/>
+              </w:rPr>
+              <w:t>Eigenschaften</w:t>
+            </w:r>
+            <w:proofErr w:type="spellEnd"/>
+          </w:p>
+        </w:tc>
+      </w:tr>
+      <w:tr>
+        <w:tc>
+          <w:tcPr>
+            <w:tcW w:w="987" w:type="pct"/>
+            <w:shd w:val="clear" w:color="auto" w:fill="E7E6E6" w:themeFill="background2"/>
+          </w:tcPr>
+          <w:p>
+            <w:pPr>
+              <w:rPr>
+                <w:lang w:val="en-GB"/>
+              </w:rPr>
+            </w:pPr>
+            <w:proofErr w:type="spellStart"/>
+            <w:proofErr w:type="gramStart"/>
+            <w:r>
+              <w:rPr>
+                <w:lang w:val="en-GB"/>
+              </w:rPr>
+              <w:t>Xsd:sequence</w:t>
+            </w:r>
+            <w:proofErr w:type="spellEnd"/>
+            <w:proofErr w:type="gramEnd"/>
+          </w:p>
+        </w:tc>
+        <w:tc>
+          <w:tcPr>
+            <w:tcW w:w="2160" w:type="pct"/>
+            <w:shd w:val="clear" w:color="auto" w:fill="E7E6E6" w:themeFill="background2"/>
+          </w:tcPr>
+          <w:p>
+            <w:pPr>
+              <w:rPr>
+                <w:lang w:val="en-GB"/>
+              </w:rPr>
+            </w:pPr>
+            <w:proofErr w:type="spellStart"/>
+            <w:r>
+              <w:rPr>
+                <w:lang w:val="en-GB"/>
+              </w:rPr>
+              <w:t>Specified</w:t>
+            </w:r>
+            <w:r>
+              <w:rPr>
+                <w:lang w:val="en-GB"/>
+              </w:rPr>
+              <w:t>E</w:t>
+            </w:r>
+            <w:bookmarkStart w:id="0" w:name="_GoBack"/>
+            <w:bookmarkEnd w:id="0"/>
+            <w:r>
+              <w:rPr>
+                <w:lang w:val="en-GB"/>
+              </w:rPr>
+              <w:t>xchangedDocument</w:t>
+            </w:r>
+            <w:r>
+              <w:rPr>
+                <w:lang w:val="en-GB"/>
+              </w:rPr>
+              <w:t>Context</w:t>
+            </w:r>
+            <w:proofErr w:type="spellEnd"/>
+          </w:p>
+        </w:tc>
+        <w:tc>
+          <w:tcPr>
+            <w:tcW w:w="1853" w:type="pct"/>
+            <w:shd w:val="clear" w:color="auto" w:fill="E7E6E6" w:themeFill="background2"/>
+          </w:tcPr>
+          <w:p>
+            <w:r>
+              <w:t>Gruppierung der Eigenschaften der Nachricht</w:t>
+            </w:r>
+          </w:p>
+        </w:tc>
+      </w:tr>
+    </w:tbl>
     <w:p/>
     <w:p>
       <w:r>
@@ -2938,6 +3062,7 @@
     <w:lsdException w:name="HTML Sample" w:semiHidden="1" w:unhideWhenUsed="1"/>
     <w:lsdException w:name="HTML Typewriter" w:semiHidden="1" w:unhideWhenUsed="1"/>
     <w:lsdException w:name="HTML Variable" w:semiHidden="1" w:unhideWhenUsed="1"/>
+    <w:lsdException w:name="Normal Table" w:semiHidden="1" w:unhideWhenUsed="1"/>
     <w:lsdException w:name="annotation subject" w:semiHidden="1" w:unhideWhenUsed="1"/>
     <w:lsdException w:name="No List" w:semiHidden="1" w:unhideWhenUsed="1"/>
     <w:lsdException w:name="Outline List 1" w:semiHidden="1" w:unhideWhenUsed="1"/>
@@ -2984,8 +3109,10 @@
     <w:lsdException w:name="Table Subtle 2" w:semiHidden="1" w:unhideWhenUsed="1"/>
     <w:lsdException w:name="Table Web 1" w:semiHidden="1" w:unhideWhenUsed="1"/>
     <w:lsdException w:name="Table Web 2" w:semiHidden="1" w:unhideWhenUsed="1"/>
+    <w:lsdException w:name="Table Web 3" w:semiHidden="1" w:unhideWhenUsed="1"/>
     <w:lsdException w:name="Balloon Text" w:semiHidden="1" w:unhideWhenUsed="1"/>
     <w:lsdException w:name="Table Grid" w:uiPriority="39"/>
+    <w:lsdException w:name="Table Theme" w:semiHidden="1" w:unhideWhenUsed="1"/>
     <w:lsdException w:name="Placeholder Text" w:semiHidden="1"/>
     <w:lsdException w:name="No Spacing" w:uiPriority="1" w:qFormat="1"/>
     <w:lsdException w:name="Light Shading" w:uiPriority="60"/>

</xml_diff>

<commit_message>
extended required fields, information about standards and added steps of ocr
</commit_message>
<xml_diff>
--- a/Zugferd10/RequiredFields.docx
+++ b/Zugferd10/RequiredFields.docx
@@ -2769,8 +2769,6 @@
               </w:rPr>
               <w:t>E</w:t>
             </w:r>
-            <w:bookmarkStart w:id="0" w:name="_GoBack"/>
-            <w:bookmarkEnd w:id="0"/>
             <w:r>
               <w:rPr>
                 <w:lang w:val="en-GB"/>
@@ -2801,6 +2799,12 @@
     </w:tbl>
     <w:p/>
     <w:p>
+      <w:pPr>
+        <w:rPr>
+          <w:b/>
+          <w:sz w:val="28"/>
+        </w:rPr>
+      </w:pPr>
       <w:r>
         <w:rPr>
           <w:b/>
@@ -2809,6 +2813,2622 @@
         <w:t>EXTENDED</w:t>
       </w:r>
     </w:p>
+    <w:p>
+      <w:pPr>
+        <w:rPr>
+          <w:b/>
+          <w:sz w:val="28"/>
+        </w:rPr>
+      </w:pPr>
+    </w:p>
+    <w:tbl>
+      <w:tblPr>
+        <w:tblStyle w:val="Tabellenraster"/>
+        <w:tblW w:w="5703" w:type="pct"/>
+        <w:tblLook w:val="04A0" w:firstRow="1" w:lastRow="0" w:firstColumn="1" w:lastColumn="0" w:noHBand="0" w:noVBand="1"/>
+      </w:tblPr>
+      <w:tblGrid>
+        <w:gridCol w:w="2041"/>
+        <w:gridCol w:w="4466"/>
+        <w:gridCol w:w="3830"/>
+      </w:tblGrid>
+      <w:tr>
+        <w:tc>
+          <w:tcPr>
+            <w:tcW w:w="987" w:type="pct"/>
+          </w:tcPr>
+          <w:p>
+            <w:pPr>
+              <w:rPr>
+                <w:lang w:val="en-GB"/>
+              </w:rPr>
+            </w:pPr>
+            <w:proofErr w:type="spellStart"/>
+            <w:r>
+              <w:rPr>
+                <w:lang w:val="en-GB"/>
+              </w:rPr>
+              <w:t>Typ</w:t>
+            </w:r>
+            <w:proofErr w:type="spellEnd"/>
+          </w:p>
+        </w:tc>
+        <w:tc>
+          <w:tcPr>
+            <w:tcW w:w="2027" w:type="pct"/>
+          </w:tcPr>
+          <w:p>
+            <w:pPr>
+              <w:rPr>
+                <w:lang w:val="en-GB"/>
+              </w:rPr>
+            </w:pPr>
+            <w:r>
+              <w:rPr>
+                <w:lang w:val="en-GB"/>
+              </w:rPr>
+              <w:t>Feld</w:t>
+            </w:r>
+          </w:p>
+        </w:tc>
+        <w:tc>
+          <w:tcPr>
+            <w:tcW w:w="1986" w:type="pct"/>
+          </w:tcPr>
+          <w:p>
+            <w:pPr>
+              <w:rPr>
+                <w:lang w:val="en-GB"/>
+              </w:rPr>
+            </w:pPr>
+            <w:proofErr w:type="spellStart"/>
+            <w:r>
+              <w:rPr>
+                <w:lang w:val="en-GB"/>
+              </w:rPr>
+              <w:t>Fachbegriff</w:t>
+            </w:r>
+            <w:proofErr w:type="spellEnd"/>
+            <w:r>
+              <w:rPr>
+                <w:lang w:val="en-GB"/>
+              </w:rPr>
+              <w:t xml:space="preserve"> / </w:t>
+            </w:r>
+            <w:proofErr w:type="spellStart"/>
+            <w:r>
+              <w:rPr>
+                <w:lang w:val="en-GB"/>
+              </w:rPr>
+              <w:t>Eigenschaften</w:t>
+            </w:r>
+            <w:proofErr w:type="spellEnd"/>
+          </w:p>
+        </w:tc>
+      </w:tr>
+      <w:tr>
+        <w:tc>
+          <w:tcPr>
+            <w:tcW w:w="987" w:type="pct"/>
+            <w:shd w:val="clear" w:color="auto" w:fill="E7E6E6" w:themeFill="background2"/>
+          </w:tcPr>
+          <w:p>
+            <w:pPr>
+              <w:rPr>
+                <w:lang w:val="en-GB"/>
+              </w:rPr>
+            </w:pPr>
+            <w:proofErr w:type="spellStart"/>
+            <w:proofErr w:type="gramStart"/>
+            <w:r>
+              <w:rPr>
+                <w:lang w:val="en-GB"/>
+              </w:rPr>
+              <w:t>Xsd:sequence</w:t>
+            </w:r>
+            <w:proofErr w:type="spellEnd"/>
+            <w:proofErr w:type="gramEnd"/>
+          </w:p>
+        </w:tc>
+        <w:tc>
+          <w:tcPr>
+            <w:tcW w:w="2027" w:type="pct"/>
+            <w:shd w:val="clear" w:color="auto" w:fill="E7E6E6" w:themeFill="background2"/>
+          </w:tcPr>
+          <w:p>
+            <w:pPr>
+              <w:rPr>
+                <w:lang w:val="en-GB"/>
+              </w:rPr>
+            </w:pPr>
+            <w:proofErr w:type="spellStart"/>
+            <w:r>
+              <w:rPr>
+                <w:lang w:val="en-GB"/>
+              </w:rPr>
+              <w:t>Specified</w:t>
+            </w:r>
+            <w:r>
+              <w:rPr>
+                <w:lang w:val="en-GB"/>
+              </w:rPr>
+              <w:t>E</w:t>
+            </w:r>
+            <w:r>
+              <w:rPr>
+                <w:lang w:val="en-GB"/>
+              </w:rPr>
+              <w:t>xchangedDocument</w:t>
+            </w:r>
+            <w:r>
+              <w:rPr>
+                <w:lang w:val="en-GB"/>
+              </w:rPr>
+              <w:t>Context</w:t>
+            </w:r>
+            <w:proofErr w:type="spellEnd"/>
+          </w:p>
+        </w:tc>
+        <w:tc>
+          <w:tcPr>
+            <w:tcW w:w="1986" w:type="pct"/>
+            <w:shd w:val="clear" w:color="auto" w:fill="E7E6E6" w:themeFill="background2"/>
+          </w:tcPr>
+          <w:p>
+            <w:r>
+              <w:t>Gruppierung der Eigenschaften der Nachricht</w:t>
+            </w:r>
+          </w:p>
+        </w:tc>
+      </w:tr>
+      <w:tr>
+        <w:tc>
+          <w:tcPr>
+            <w:tcW w:w="987" w:type="pct"/>
+            <w:shd w:val="clear" w:color="auto" w:fill="E7E6E6" w:themeFill="background2"/>
+          </w:tcPr>
+          <w:p>
+            <w:pPr>
+              <w:rPr>
+                <w:lang w:val="en-GB"/>
+              </w:rPr>
+            </w:pPr>
+            <w:proofErr w:type="spellStart"/>
+            <w:proofErr w:type="gramStart"/>
+            <w:r>
+              <w:rPr>
+                <w:lang w:val="en-GB"/>
+              </w:rPr>
+              <w:t>xsd:sequence</w:t>
+            </w:r>
+            <w:proofErr w:type="spellEnd"/>
+            <w:proofErr w:type="gramEnd"/>
+          </w:p>
+        </w:tc>
+        <w:tc>
+          <w:tcPr>
+            <w:tcW w:w="2027" w:type="pct"/>
+            <w:shd w:val="clear" w:color="auto" w:fill="E7E6E6" w:themeFill="background2"/>
+          </w:tcPr>
+          <w:p>
+            <w:pPr>
+              <w:rPr>
+                <w:lang w:val="en-GB"/>
+              </w:rPr>
+            </w:pPr>
+            <w:proofErr w:type="spellStart"/>
+            <w:r>
+              <w:rPr>
+                <w:lang w:val="en-GB"/>
+              </w:rPr>
+              <w:t>GuidelineSpecifiedDocumentContext</w:t>
+            </w:r>
+            <w:r>
+              <w:rPr>
+                <w:lang w:val="en-GB"/>
+              </w:rPr>
+              <w:t>Parameter</w:t>
+            </w:r>
+            <w:proofErr w:type="spellEnd"/>
+          </w:p>
+        </w:tc>
+        <w:tc>
+          <w:tcPr>
+            <w:tcW w:w="1986" w:type="pct"/>
+            <w:shd w:val="clear" w:color="auto" w:fill="E7E6E6" w:themeFill="background2"/>
+          </w:tcPr>
+          <w:p>
+            <w:pPr>
+              <w:rPr>
+                <w:lang w:val="en-GB"/>
+              </w:rPr>
+            </w:pPr>
+            <w:proofErr w:type="spellStart"/>
+            <w:r>
+              <w:rPr>
+                <w:lang w:val="en-GB"/>
+              </w:rPr>
+              <w:t>Gruppierung</w:t>
+            </w:r>
+            <w:proofErr w:type="spellEnd"/>
+            <w:r>
+              <w:rPr>
+                <w:lang w:val="en-GB"/>
+              </w:rPr>
+              <w:t xml:space="preserve"> der </w:t>
+            </w:r>
+            <w:proofErr w:type="spellStart"/>
+            <w:r>
+              <w:rPr>
+                <w:lang w:val="en-GB"/>
+              </w:rPr>
+              <w:t>Anwendungsempfehlungsinformationen</w:t>
+            </w:r>
+            <w:proofErr w:type="spellEnd"/>
+          </w:p>
+        </w:tc>
+      </w:tr>
+      <w:tr>
+        <w:tc>
+          <w:tcPr>
+            <w:tcW w:w="987" w:type="pct"/>
+          </w:tcPr>
+          <w:p>
+            <w:pPr>
+              <w:rPr>
+                <w:lang w:val="en-GB"/>
+              </w:rPr>
+            </w:pPr>
+            <w:r>
+              <w:rPr>
+                <w:lang w:val="en-GB"/>
+              </w:rPr>
+              <w:t>ID</w:t>
+            </w:r>
+          </w:p>
+        </w:tc>
+        <w:tc>
+          <w:tcPr>
+            <w:tcW w:w="2027" w:type="pct"/>
+          </w:tcPr>
+          <w:p>
+            <w:pPr>
+              <w:rPr>
+                <w:lang w:val="en-GB"/>
+              </w:rPr>
+            </w:pPr>
+            <w:r>
+              <w:rPr>
+                <w:lang w:val="en-GB"/>
+              </w:rPr>
+              <w:t>I</w:t>
+            </w:r>
+            <w:r>
+              <w:rPr>
+                <w:lang w:val="en-GB"/>
+              </w:rPr>
+              <w:t>dentifier</w:t>
+            </w:r>
+          </w:p>
+        </w:tc>
+        <w:tc>
+          <w:tcPr>
+            <w:tcW w:w="1986" w:type="pct"/>
+          </w:tcPr>
+          <w:p>
+            <w:pPr>
+              <w:rPr>
+                <w:lang w:val="en-GB"/>
+              </w:rPr>
+            </w:pPr>
+            <w:proofErr w:type="spellStart"/>
+            <w:r>
+              <w:rPr>
+                <w:lang w:val="en-GB"/>
+              </w:rPr>
+              <w:t>Anwendungsempfehlung</w:t>
+            </w:r>
+            <w:proofErr w:type="spellEnd"/>
+          </w:p>
+        </w:tc>
+      </w:tr>
+      <w:tr>
+        <w:tc>
+          <w:tcPr>
+            <w:tcW w:w="987" w:type="pct"/>
+            <w:shd w:val="clear" w:color="auto" w:fill="E7E6E6" w:themeFill="background2"/>
+          </w:tcPr>
+          <w:p>
+            <w:pPr>
+              <w:rPr>
+                <w:lang w:val="en-GB"/>
+              </w:rPr>
+            </w:pPr>
+            <w:proofErr w:type="spellStart"/>
+            <w:proofErr w:type="gramStart"/>
+            <w:r>
+              <w:rPr>
+                <w:lang w:val="en-GB"/>
+              </w:rPr>
+              <w:t>xsd:sequence</w:t>
+            </w:r>
+            <w:proofErr w:type="spellEnd"/>
+            <w:proofErr w:type="gramEnd"/>
+          </w:p>
+        </w:tc>
+        <w:tc>
+          <w:tcPr>
+            <w:tcW w:w="2027" w:type="pct"/>
+            <w:shd w:val="clear" w:color="auto" w:fill="E7E6E6" w:themeFill="background2"/>
+          </w:tcPr>
+          <w:p>
+            <w:pPr>
+              <w:rPr>
+                <w:lang w:val="en-GB"/>
+              </w:rPr>
+            </w:pPr>
+            <w:proofErr w:type="spellStart"/>
+            <w:r>
+              <w:rPr>
+                <w:lang w:val="en-GB"/>
+              </w:rPr>
+              <w:t>HeaderExchangedDocument</w:t>
+            </w:r>
+            <w:proofErr w:type="spellEnd"/>
+          </w:p>
+        </w:tc>
+        <w:tc>
+          <w:tcPr>
+            <w:tcW w:w="1986" w:type="pct"/>
+            <w:shd w:val="clear" w:color="auto" w:fill="E7E6E6" w:themeFill="background2"/>
+          </w:tcPr>
+          <w:p>
+            <w:r>
+              <w:t>Gruppierung der Eigenschaften die das gesamte Dokument betreffen</w:t>
+            </w:r>
+          </w:p>
+        </w:tc>
+      </w:tr>
+      <w:tr>
+        <w:tc>
+          <w:tcPr>
+            <w:tcW w:w="987" w:type="pct"/>
+          </w:tcPr>
+          <w:p>
+            <w:r>
+              <w:t>ID</w:t>
+            </w:r>
+          </w:p>
+        </w:tc>
+        <w:tc>
+          <w:tcPr>
+            <w:tcW w:w="2027" w:type="pct"/>
+          </w:tcPr>
+          <w:p>
+            <w:pPr>
+              <w:rPr>
+                <w:lang w:val="en-GB"/>
+              </w:rPr>
+            </w:pPr>
+            <w:proofErr w:type="spellStart"/>
+            <w:r>
+              <w:rPr>
+                <w:lang w:val="en-GB"/>
+              </w:rPr>
+              <w:t>Identification.Identifier</w:t>
+            </w:r>
+            <w:proofErr w:type="spellEnd"/>
+          </w:p>
+        </w:tc>
+        <w:tc>
+          <w:tcPr>
+            <w:tcW w:w="1986" w:type="pct"/>
+          </w:tcPr>
+          <w:p>
+            <w:pPr>
+              <w:rPr>
+                <w:lang w:val="en-GB"/>
+              </w:rPr>
+            </w:pPr>
+            <w:proofErr w:type="spellStart"/>
+            <w:r>
+              <w:rPr>
+                <w:lang w:val="en-GB"/>
+              </w:rPr>
+              <w:t>Rechnungsnummer</w:t>
+            </w:r>
+            <w:proofErr w:type="spellEnd"/>
+          </w:p>
+        </w:tc>
+      </w:tr>
+      <w:tr>
+        <w:tc>
+          <w:tcPr>
+            <w:tcW w:w="987" w:type="pct"/>
+          </w:tcPr>
+          <w:p>
+            <w:pPr>
+              <w:rPr>
+                <w:lang w:val="en-GB"/>
+              </w:rPr>
+            </w:pPr>
+            <w:r>
+              <w:rPr>
+                <w:lang w:val="en-GB"/>
+              </w:rPr>
+              <w:t>Text</w:t>
+            </w:r>
+          </w:p>
+        </w:tc>
+        <w:tc>
+          <w:tcPr>
+            <w:tcW w:w="2027" w:type="pct"/>
+          </w:tcPr>
+          <w:p>
+            <w:pPr>
+              <w:rPr>
+                <w:lang w:val="en-GB"/>
+              </w:rPr>
+            </w:pPr>
+            <w:r>
+              <w:rPr>
+                <w:lang w:val="en-GB"/>
+              </w:rPr>
+              <w:t>Name</w:t>
+            </w:r>
+          </w:p>
+        </w:tc>
+        <w:tc>
+          <w:tcPr>
+            <w:tcW w:w="1986" w:type="pct"/>
+          </w:tcPr>
+          <w:p>
+            <w:pPr>
+              <w:rPr>
+                <w:lang w:val="en-GB"/>
+              </w:rPr>
+            </w:pPr>
+            <w:proofErr w:type="spellStart"/>
+            <w:r>
+              <w:rPr>
+                <w:lang w:val="en-GB"/>
+              </w:rPr>
+              <w:t>Dokumentenart</w:t>
+            </w:r>
+            <w:proofErr w:type="spellEnd"/>
+            <w:r>
+              <w:rPr>
+                <w:lang w:val="en-GB"/>
+              </w:rPr>
+              <w:t xml:space="preserve"> (</w:t>
+            </w:r>
+            <w:proofErr w:type="spellStart"/>
+            <w:r>
+              <w:rPr>
+                <w:lang w:val="en-GB"/>
+              </w:rPr>
+              <w:t>Freitext</w:t>
+            </w:r>
+            <w:proofErr w:type="spellEnd"/>
+            <w:r>
+              <w:rPr>
+                <w:lang w:val="en-GB"/>
+              </w:rPr>
+              <w:t>)</w:t>
+            </w:r>
+          </w:p>
+        </w:tc>
+      </w:tr>
+      <w:tr>
+        <w:tc>
+          <w:tcPr>
+            <w:tcW w:w="987" w:type="pct"/>
+          </w:tcPr>
+          <w:p>
+            <w:proofErr w:type="spellStart"/>
+            <w:r>
+              <w:t>udt</w:t>
+            </w:r>
+            <w:proofErr w:type="spellEnd"/>
+            <w:r>
+              <w:t>:</w:t>
+            </w:r>
+            <w:r>
+              <w:br/>
+            </w:r>
+            <w:proofErr w:type="spellStart"/>
+            <w:r>
+              <w:t>DocumentCodeType</w:t>
+            </w:r>
+            <w:proofErr w:type="spellEnd"/>
+          </w:p>
+        </w:tc>
+        <w:tc>
+          <w:tcPr>
+            <w:tcW w:w="2027" w:type="pct"/>
+          </w:tcPr>
+          <w:p>
+            <w:proofErr w:type="spellStart"/>
+            <w:r>
+              <w:t>TypeCode</w:t>
+            </w:r>
+            <w:proofErr w:type="spellEnd"/>
+          </w:p>
+        </w:tc>
+        <w:tc>
+          <w:tcPr>
+            <w:tcW w:w="1986" w:type="pct"/>
+          </w:tcPr>
+          <w:p>
+            <w:r>
+              <w:t>Dokumentenart (Code)</w:t>
+            </w:r>
+          </w:p>
+          <w:p>
+            <w:r>
+              <w:t xml:space="preserve">Basic: Nur 380, </w:t>
+            </w:r>
+            <w:proofErr w:type="spellStart"/>
+            <w:r>
+              <w:t>Comfort</w:t>
+            </w:r>
+            <w:proofErr w:type="spellEnd"/>
+            <w:r>
+              <w:t>: auch 84, Extended auch 389</w:t>
+            </w:r>
+          </w:p>
+        </w:tc>
+      </w:tr>
+      <w:tr>
+        <w:tc>
+          <w:tcPr>
+            <w:tcW w:w="987" w:type="pct"/>
+          </w:tcPr>
+          <w:p>
+            <w:proofErr w:type="spellStart"/>
+            <w:proofErr w:type="gramStart"/>
+            <w:r>
+              <w:t>Xsd:choice</w:t>
+            </w:r>
+            <w:proofErr w:type="spellEnd"/>
+            <w:proofErr w:type="gramEnd"/>
+          </w:p>
+        </w:tc>
+        <w:tc>
+          <w:tcPr>
+            <w:tcW w:w="2027" w:type="pct"/>
+          </w:tcPr>
+          <w:p>
+            <w:proofErr w:type="spellStart"/>
+            <w:r>
+              <w:t>IssueDateTime</w:t>
+            </w:r>
+            <w:proofErr w:type="spellEnd"/>
+          </w:p>
+        </w:tc>
+        <w:tc>
+          <w:tcPr>
+            <w:tcW w:w="1986" w:type="pct"/>
+          </w:tcPr>
+          <w:p>
+            <w:r>
+              <w:t>Rechnungsdatum</w:t>
+            </w:r>
+          </w:p>
+        </w:tc>
+      </w:tr>
+      <w:tr>
+        <w:tc>
+          <w:tcPr>
+            <w:tcW w:w="987" w:type="pct"/>
+          </w:tcPr>
+          <w:p>
+            <w:pPr>
+              <w:rPr>
+                <w:lang w:val="en-GB"/>
+              </w:rPr>
+            </w:pPr>
+            <w:proofErr w:type="spellStart"/>
+            <w:proofErr w:type="gramStart"/>
+            <w:r>
+              <w:t>Xsd</w:t>
+            </w:r>
+            <w:proofErr w:type="spellEnd"/>
+            <w:r>
+              <w:rPr>
+                <w:lang w:val="en-GB"/>
+              </w:rPr>
+              <w:t>:String</w:t>
+            </w:r>
+            <w:proofErr w:type="gramEnd"/>
+          </w:p>
+        </w:tc>
+        <w:tc>
+          <w:tcPr>
+            <w:tcW w:w="2027" w:type="pct"/>
+          </w:tcPr>
+          <w:p>
+            <w:pPr>
+              <w:tabs>
+                <w:tab w:val="center" w:pos="2320"/>
+              </w:tabs>
+              <w:rPr>
+                <w:lang w:val="en-GB"/>
+              </w:rPr>
+            </w:pPr>
+            <w:proofErr w:type="spellStart"/>
+            <w:r>
+              <w:rPr>
+                <w:lang w:val="en-GB"/>
+              </w:rPr>
+              <w:t>DateTimeString</w:t>
+            </w:r>
+            <w:proofErr w:type="spellEnd"/>
+          </w:p>
+        </w:tc>
+        <w:tc>
+          <w:tcPr>
+            <w:tcW w:w="1986" w:type="pct"/>
+          </w:tcPr>
+          <w:p>
+            <w:pPr>
+              <w:rPr>
+                <w:lang w:val="en-GB"/>
+              </w:rPr>
+            </w:pPr>
+            <w:proofErr w:type="spellStart"/>
+            <w:r>
+              <w:rPr>
+                <w:lang w:val="en-GB"/>
+              </w:rPr>
+              <w:t>Rechnungsdatum</w:t>
+            </w:r>
+            <w:proofErr w:type="spellEnd"/>
+            <w:r>
+              <w:rPr>
+                <w:lang w:val="en-GB"/>
+              </w:rPr>
+              <w:t>, Wert</w:t>
+            </w:r>
+          </w:p>
+        </w:tc>
+      </w:tr>
+      <w:tr>
+        <w:tc>
+          <w:tcPr>
+            <w:tcW w:w="987" w:type="pct"/>
+          </w:tcPr>
+          <w:p>
+            <w:pPr>
+              <w:rPr>
+                <w:lang w:val="en-GB"/>
+              </w:rPr>
+            </w:pPr>
+            <w:r>
+              <w:rPr>
+                <w:lang w:val="en-GB"/>
+              </w:rPr>
+              <w:t>format</w:t>
+            </w:r>
+          </w:p>
+        </w:tc>
+        <w:tc>
+          <w:tcPr>
+            <w:tcW w:w="2027" w:type="pct"/>
+          </w:tcPr>
+          <w:p>
+            <w:pPr>
+              <w:rPr>
+                <w:lang w:val="en-GB"/>
+              </w:rPr>
+            </w:pPr>
+            <w:r>
+              <w:rPr>
+                <w:lang w:val="en-GB"/>
+              </w:rPr>
+              <w:t>Format</w:t>
+            </w:r>
+          </w:p>
+        </w:tc>
+        <w:tc>
+          <w:tcPr>
+            <w:tcW w:w="1986" w:type="pct"/>
+          </w:tcPr>
+          <w:p>
+            <w:pPr>
+              <w:rPr>
+                <w:lang w:val="en-GB"/>
+              </w:rPr>
+            </w:pPr>
+            <w:r>
+              <w:rPr>
+                <w:lang w:val="en-GB"/>
+              </w:rPr>
+              <w:t>Datum, Format</w:t>
+            </w:r>
+          </w:p>
+        </w:tc>
+      </w:tr>
+      <w:tr>
+        <w:tc>
+          <w:tcPr>
+            <w:tcW w:w="987" w:type="pct"/>
+            <w:shd w:val="clear" w:color="auto" w:fill="E7E6E6" w:themeFill="background2"/>
+          </w:tcPr>
+          <w:p>
+            <w:pPr>
+              <w:rPr>
+                <w:lang w:val="en-GB"/>
+              </w:rPr>
+            </w:pPr>
+            <w:proofErr w:type="spellStart"/>
+            <w:proofErr w:type="gramStart"/>
+            <w:r>
+              <w:rPr>
+                <w:lang w:val="en-GB"/>
+              </w:rPr>
+              <w:t>Xsd:sequence</w:t>
+            </w:r>
+            <w:proofErr w:type="spellEnd"/>
+            <w:proofErr w:type="gramEnd"/>
+          </w:p>
+        </w:tc>
+        <w:tc>
+          <w:tcPr>
+            <w:tcW w:w="2027" w:type="pct"/>
+            <w:shd w:val="clear" w:color="auto" w:fill="E7E6E6" w:themeFill="background2"/>
+          </w:tcPr>
+          <w:p>
+            <w:pPr>
+              <w:rPr>
+                <w:lang w:val="en-GB"/>
+              </w:rPr>
+            </w:pPr>
+            <w:proofErr w:type="spellStart"/>
+            <w:r>
+              <w:rPr>
+                <w:lang w:val="en-GB"/>
+              </w:rPr>
+              <w:t>SpecifiedSupplyChainTradeTransac</w:t>
+            </w:r>
+            <w:r>
+              <w:rPr>
+                <w:lang w:val="en-GB"/>
+              </w:rPr>
+              <w:t>tion</w:t>
+            </w:r>
+            <w:proofErr w:type="spellEnd"/>
+          </w:p>
+        </w:tc>
+        <w:tc>
+          <w:tcPr>
+            <w:tcW w:w="1986" w:type="pct"/>
+            <w:shd w:val="clear" w:color="auto" w:fill="E7E6E6" w:themeFill="background2"/>
+          </w:tcPr>
+          <w:p>
+            <w:r>
+              <w:t>Gruppierung der Informationen zum Geschäftsvorfall</w:t>
+            </w:r>
+          </w:p>
+        </w:tc>
+      </w:tr>
+      <w:tr>
+        <w:tc>
+          <w:tcPr>
+            <w:tcW w:w="987" w:type="pct"/>
+            <w:shd w:val="clear" w:color="auto" w:fill="E7E6E6" w:themeFill="background2"/>
+          </w:tcPr>
+          <w:p>
+            <w:proofErr w:type="spellStart"/>
+            <w:proofErr w:type="gramStart"/>
+            <w:r>
+              <w:t>Xsd:sequence</w:t>
+            </w:r>
+            <w:proofErr w:type="spellEnd"/>
+            <w:proofErr w:type="gramEnd"/>
+          </w:p>
+        </w:tc>
+        <w:tc>
+          <w:tcPr>
+            <w:tcW w:w="2027" w:type="pct"/>
+            <w:shd w:val="clear" w:color="auto" w:fill="E7E6E6" w:themeFill="background2"/>
+          </w:tcPr>
+          <w:p>
+            <w:pPr>
+              <w:rPr>
+                <w:lang w:val="en-GB"/>
+              </w:rPr>
+            </w:pPr>
+            <w:proofErr w:type="spellStart"/>
+            <w:r>
+              <w:rPr>
+                <w:lang w:val="en-GB"/>
+              </w:rPr>
+              <w:t>ApplicableSupplyChainTradeAgre</w:t>
+            </w:r>
+            <w:r>
+              <w:rPr>
+                <w:lang w:val="en-GB"/>
+              </w:rPr>
+              <w:t>ement</w:t>
+            </w:r>
+            <w:proofErr w:type="spellEnd"/>
+          </w:p>
+        </w:tc>
+        <w:tc>
+          <w:tcPr>
+            <w:tcW w:w="1986" w:type="pct"/>
+            <w:shd w:val="clear" w:color="auto" w:fill="E7E6E6" w:themeFill="background2"/>
+          </w:tcPr>
+          <w:p>
+            <w:pPr>
+              <w:rPr>
+                <w:lang w:val="en-GB"/>
+              </w:rPr>
+            </w:pPr>
+            <w:proofErr w:type="spellStart"/>
+            <w:r>
+              <w:rPr>
+                <w:lang w:val="en-GB"/>
+              </w:rPr>
+              <w:t>Gruppierung</w:t>
+            </w:r>
+            <w:proofErr w:type="spellEnd"/>
+            <w:r>
+              <w:rPr>
+                <w:lang w:val="en-GB"/>
+              </w:rPr>
+              <w:t xml:space="preserve"> der </w:t>
+            </w:r>
+            <w:proofErr w:type="spellStart"/>
+            <w:r>
+              <w:rPr>
+                <w:lang w:val="en-GB"/>
+              </w:rPr>
+              <w:t>Vertragsangaben</w:t>
+            </w:r>
+            <w:proofErr w:type="spellEnd"/>
+          </w:p>
+        </w:tc>
+      </w:tr>
+      <w:tr>
+        <w:tc>
+          <w:tcPr>
+            <w:tcW w:w="987" w:type="pct"/>
+            <w:shd w:val="clear" w:color="auto" w:fill="E7E6E6" w:themeFill="background2"/>
+          </w:tcPr>
+          <w:p>
+            <w:pPr>
+              <w:rPr>
+                <w:lang w:val="en-GB"/>
+              </w:rPr>
+            </w:pPr>
+            <w:proofErr w:type="spellStart"/>
+            <w:proofErr w:type="gramStart"/>
+            <w:r>
+              <w:rPr>
+                <w:lang w:val="en-GB"/>
+              </w:rPr>
+              <w:t>xsd:sequence</w:t>
+            </w:r>
+            <w:proofErr w:type="spellEnd"/>
+            <w:proofErr w:type="gramEnd"/>
+          </w:p>
+        </w:tc>
+        <w:tc>
+          <w:tcPr>
+            <w:tcW w:w="2027" w:type="pct"/>
+            <w:shd w:val="clear" w:color="auto" w:fill="E7E6E6" w:themeFill="background2"/>
+          </w:tcPr>
+          <w:p>
+            <w:pPr>
+              <w:rPr>
+                <w:lang w:val="en-GB"/>
+              </w:rPr>
+            </w:pPr>
+            <w:proofErr w:type="spellStart"/>
+            <w:r>
+              <w:rPr>
+                <w:lang w:val="en-GB"/>
+              </w:rPr>
+              <w:t>SellerTradeParty</w:t>
+            </w:r>
+            <w:proofErr w:type="spellEnd"/>
+          </w:p>
+        </w:tc>
+        <w:tc>
+          <w:tcPr>
+            <w:tcW w:w="1986" w:type="pct"/>
+            <w:shd w:val="clear" w:color="auto" w:fill="E7E6E6" w:themeFill="background2"/>
+          </w:tcPr>
+          <w:p>
+            <w:pPr>
+              <w:rPr>
+                <w:lang w:val="en-GB"/>
+              </w:rPr>
+            </w:pPr>
+            <w:proofErr w:type="spellStart"/>
+            <w:r>
+              <w:rPr>
+                <w:lang w:val="en-GB"/>
+              </w:rPr>
+              <w:t>Detailinformationen</w:t>
+            </w:r>
+            <w:proofErr w:type="spellEnd"/>
+            <w:r>
+              <w:rPr>
+                <w:lang w:val="en-GB"/>
+              </w:rPr>
+              <w:t xml:space="preserve"> </w:t>
+            </w:r>
+            <w:proofErr w:type="spellStart"/>
+            <w:r>
+              <w:rPr>
+                <w:lang w:val="en-GB"/>
+              </w:rPr>
+              <w:t>zum</w:t>
+            </w:r>
+            <w:proofErr w:type="spellEnd"/>
+            <w:r>
+              <w:rPr>
+                <w:lang w:val="en-GB"/>
+              </w:rPr>
+              <w:t xml:space="preserve"> </w:t>
+            </w:r>
+            <w:proofErr w:type="spellStart"/>
+            <w:r>
+              <w:rPr>
+                <w:lang w:val="en-GB"/>
+              </w:rPr>
+              <w:t>Verkäufer</w:t>
+            </w:r>
+            <w:proofErr w:type="spellEnd"/>
+          </w:p>
+        </w:tc>
+      </w:tr>
+      <w:tr>
+        <w:tc>
+          <w:tcPr>
+            <w:tcW w:w="987" w:type="pct"/>
+          </w:tcPr>
+          <w:p>
+            <w:pPr>
+              <w:rPr>
+                <w:lang w:val="en-GB"/>
+              </w:rPr>
+            </w:pPr>
+            <w:proofErr w:type="spellStart"/>
+            <w:r>
+              <w:rPr>
+                <w:lang w:val="en-GB"/>
+              </w:rPr>
+              <w:t>TextType</w:t>
+            </w:r>
+            <w:proofErr w:type="spellEnd"/>
+          </w:p>
+        </w:tc>
+        <w:tc>
+          <w:tcPr>
+            <w:tcW w:w="2027" w:type="pct"/>
+          </w:tcPr>
+          <w:p>
+            <w:pPr>
+              <w:rPr>
+                <w:lang w:val="en-GB"/>
+              </w:rPr>
+            </w:pPr>
+            <w:r>
+              <w:rPr>
+                <w:lang w:val="en-GB"/>
+              </w:rPr>
+              <w:t>Name</w:t>
+            </w:r>
+          </w:p>
+        </w:tc>
+        <w:tc>
+          <w:tcPr>
+            <w:tcW w:w="1986" w:type="pct"/>
+          </w:tcPr>
+          <w:p>
+            <w:pPr>
+              <w:rPr>
+                <w:lang w:val="en-GB"/>
+              </w:rPr>
+            </w:pPr>
+            <w:proofErr w:type="spellStart"/>
+            <w:r>
+              <w:rPr>
+                <w:lang w:val="en-GB"/>
+              </w:rPr>
+              <w:t>Firmierung</w:t>
+            </w:r>
+            <w:proofErr w:type="spellEnd"/>
+            <w:r>
+              <w:rPr>
+                <w:lang w:val="en-GB"/>
+              </w:rPr>
+              <w:t xml:space="preserve">/Name des </w:t>
+            </w:r>
+            <w:proofErr w:type="spellStart"/>
+            <w:r>
+              <w:rPr>
+                <w:lang w:val="en-GB"/>
+              </w:rPr>
+              <w:t>Verkäufers</w:t>
+            </w:r>
+            <w:proofErr w:type="spellEnd"/>
+          </w:p>
+        </w:tc>
+      </w:tr>
+      <w:tr>
+        <w:tc>
+          <w:tcPr>
+            <w:tcW w:w="987" w:type="pct"/>
+            <w:shd w:val="clear" w:color="auto" w:fill="E7E6E6" w:themeFill="background2"/>
+          </w:tcPr>
+          <w:p>
+            <w:proofErr w:type="spellStart"/>
+            <w:proofErr w:type="gramStart"/>
+            <w:r>
+              <w:rPr>
+                <w:lang w:val="en-GB"/>
+              </w:rPr>
+              <w:t>xsd:sequence</w:t>
+            </w:r>
+            <w:proofErr w:type="spellEnd"/>
+            <w:proofErr w:type="gramEnd"/>
+          </w:p>
+        </w:tc>
+        <w:tc>
+          <w:tcPr>
+            <w:tcW w:w="2027" w:type="pct"/>
+            <w:shd w:val="clear" w:color="auto" w:fill="E7E6E6" w:themeFill="background2"/>
+          </w:tcPr>
+          <w:p>
+            <w:pPr>
+              <w:rPr>
+                <w:lang w:val="en-GB"/>
+              </w:rPr>
+            </w:pPr>
+            <w:proofErr w:type="spellStart"/>
+            <w:r>
+              <w:rPr>
+                <w:lang w:val="en-GB"/>
+              </w:rPr>
+              <w:t>BuyerTradeParty</w:t>
+            </w:r>
+            <w:proofErr w:type="spellEnd"/>
+          </w:p>
+        </w:tc>
+        <w:tc>
+          <w:tcPr>
+            <w:tcW w:w="1986" w:type="pct"/>
+            <w:shd w:val="clear" w:color="auto" w:fill="E7E6E6" w:themeFill="background2"/>
+          </w:tcPr>
+          <w:p>
+            <w:pPr>
+              <w:rPr>
+                <w:lang w:val="en-GB"/>
+              </w:rPr>
+            </w:pPr>
+            <w:proofErr w:type="spellStart"/>
+            <w:r>
+              <w:rPr>
+                <w:lang w:val="en-GB"/>
+              </w:rPr>
+              <w:t>Detailinformationen</w:t>
+            </w:r>
+            <w:proofErr w:type="spellEnd"/>
+            <w:r>
+              <w:rPr>
+                <w:lang w:val="en-GB"/>
+              </w:rPr>
+              <w:t xml:space="preserve"> </w:t>
+            </w:r>
+            <w:proofErr w:type="spellStart"/>
+            <w:r>
+              <w:rPr>
+                <w:lang w:val="en-GB"/>
+              </w:rPr>
+              <w:t>zum</w:t>
+            </w:r>
+            <w:proofErr w:type="spellEnd"/>
+            <w:r>
+              <w:rPr>
+                <w:lang w:val="en-GB"/>
+              </w:rPr>
+              <w:t xml:space="preserve"> </w:t>
+            </w:r>
+            <w:proofErr w:type="spellStart"/>
+            <w:r>
+              <w:rPr>
+                <w:lang w:val="en-GB"/>
+              </w:rPr>
+              <w:t>Käufer</w:t>
+            </w:r>
+            <w:proofErr w:type="spellEnd"/>
+          </w:p>
+        </w:tc>
+      </w:tr>
+      <w:tr>
+        <w:tc>
+          <w:tcPr>
+            <w:tcW w:w="987" w:type="pct"/>
+          </w:tcPr>
+          <w:p>
+            <w:pPr>
+              <w:rPr>
+                <w:lang w:val="en-GB"/>
+              </w:rPr>
+            </w:pPr>
+            <w:proofErr w:type="spellStart"/>
+            <w:r>
+              <w:rPr>
+                <w:lang w:val="en-GB"/>
+              </w:rPr>
+              <w:t>TextType</w:t>
+            </w:r>
+            <w:proofErr w:type="spellEnd"/>
+          </w:p>
+        </w:tc>
+        <w:tc>
+          <w:tcPr>
+            <w:tcW w:w="2027" w:type="pct"/>
+          </w:tcPr>
+          <w:p>
+            <w:pPr>
+              <w:rPr>
+                <w:lang w:val="en-GB"/>
+              </w:rPr>
+            </w:pPr>
+            <w:r>
+              <w:rPr>
+                <w:lang w:val="en-GB"/>
+              </w:rPr>
+              <w:t>Nam</w:t>
+            </w:r>
+            <w:bookmarkStart w:id="0" w:name="_GoBack"/>
+            <w:bookmarkEnd w:id="0"/>
+            <w:r>
+              <w:rPr>
+                <w:lang w:val="en-GB"/>
+              </w:rPr>
+              <w:t>e</w:t>
+            </w:r>
+          </w:p>
+        </w:tc>
+        <w:tc>
+          <w:tcPr>
+            <w:tcW w:w="1986" w:type="pct"/>
+          </w:tcPr>
+          <w:p>
+            <w:pPr>
+              <w:rPr>
+                <w:lang w:val="en-GB"/>
+              </w:rPr>
+            </w:pPr>
+            <w:proofErr w:type="spellStart"/>
+            <w:r>
+              <w:rPr>
+                <w:lang w:val="en-GB"/>
+              </w:rPr>
+              <w:t>FIrmierung</w:t>
+            </w:r>
+            <w:proofErr w:type="spellEnd"/>
+            <w:r>
+              <w:rPr>
+                <w:lang w:val="en-GB"/>
+              </w:rPr>
+              <w:t xml:space="preserve">/Name des </w:t>
+            </w:r>
+            <w:proofErr w:type="spellStart"/>
+            <w:r>
+              <w:rPr>
+                <w:lang w:val="en-GB"/>
+              </w:rPr>
+              <w:t>Käufers</w:t>
+            </w:r>
+            <w:proofErr w:type="spellEnd"/>
+          </w:p>
+        </w:tc>
+      </w:tr>
+      <w:tr>
+        <w:tc>
+          <w:tcPr>
+            <w:tcW w:w="987" w:type="pct"/>
+            <w:shd w:val="clear" w:color="auto" w:fill="E7E6E6" w:themeFill="background2"/>
+          </w:tcPr>
+          <w:p>
+            <w:proofErr w:type="spellStart"/>
+            <w:proofErr w:type="gramStart"/>
+            <w:r>
+              <w:rPr>
+                <w:lang w:val="en-GB"/>
+              </w:rPr>
+              <w:t>xsd:sequence</w:t>
+            </w:r>
+            <w:proofErr w:type="spellEnd"/>
+            <w:proofErr w:type="gramEnd"/>
+          </w:p>
+        </w:tc>
+        <w:tc>
+          <w:tcPr>
+            <w:tcW w:w="2027" w:type="pct"/>
+            <w:shd w:val="clear" w:color="auto" w:fill="E7E6E6" w:themeFill="background2"/>
+          </w:tcPr>
+          <w:p>
+            <w:pPr>
+              <w:rPr>
+                <w:lang w:val="en-GB"/>
+              </w:rPr>
+            </w:pPr>
+            <w:proofErr w:type="spellStart"/>
+            <w:r>
+              <w:rPr>
+                <w:lang w:val="en-GB"/>
+              </w:rPr>
+              <w:t>ApplicableSupplyChainTradeDeliv</w:t>
+            </w:r>
+            <w:r>
+              <w:rPr>
+                <w:lang w:val="en-GB"/>
+              </w:rPr>
+              <w:t>ery</w:t>
+            </w:r>
+            <w:proofErr w:type="spellEnd"/>
+          </w:p>
+        </w:tc>
+        <w:tc>
+          <w:tcPr>
+            <w:tcW w:w="1986" w:type="pct"/>
+            <w:shd w:val="clear" w:color="auto" w:fill="E7E6E6" w:themeFill="background2"/>
+          </w:tcPr>
+          <w:p>
+            <w:pPr>
+              <w:rPr>
+                <w:lang w:val="en-GB"/>
+              </w:rPr>
+            </w:pPr>
+            <w:proofErr w:type="spellStart"/>
+            <w:r>
+              <w:rPr>
+                <w:lang w:val="en-GB"/>
+              </w:rPr>
+              <w:t>Gruppierung</w:t>
+            </w:r>
+            <w:proofErr w:type="spellEnd"/>
+            <w:r>
+              <w:rPr>
+                <w:lang w:val="en-GB"/>
+              </w:rPr>
+              <w:t xml:space="preserve"> von </w:t>
+            </w:r>
+            <w:proofErr w:type="spellStart"/>
+            <w:r>
+              <w:rPr>
+                <w:lang w:val="en-GB"/>
+              </w:rPr>
+              <w:t>Lieferangaben</w:t>
+            </w:r>
+            <w:proofErr w:type="spellEnd"/>
+          </w:p>
+        </w:tc>
+      </w:tr>
+      <w:tr>
+        <w:tc>
+          <w:tcPr>
+            <w:tcW w:w="987" w:type="pct"/>
+            <w:shd w:val="clear" w:color="auto" w:fill="E7E6E6" w:themeFill="background2"/>
+          </w:tcPr>
+          <w:p>
+            <w:pPr>
+              <w:rPr>
+                <w:lang w:val="en-GB"/>
+              </w:rPr>
+            </w:pPr>
+            <w:proofErr w:type="spellStart"/>
+            <w:proofErr w:type="gramStart"/>
+            <w:r>
+              <w:rPr>
+                <w:lang w:val="en-GB"/>
+              </w:rPr>
+              <w:t>xsd:sequence</w:t>
+            </w:r>
+            <w:proofErr w:type="spellEnd"/>
+            <w:proofErr w:type="gramEnd"/>
+          </w:p>
+        </w:tc>
+        <w:tc>
+          <w:tcPr>
+            <w:tcW w:w="2027" w:type="pct"/>
+            <w:shd w:val="clear" w:color="auto" w:fill="E7E6E6" w:themeFill="background2"/>
+          </w:tcPr>
+          <w:p>
+            <w:pPr>
+              <w:rPr>
+                <w:lang w:val="en-GB"/>
+              </w:rPr>
+            </w:pPr>
+            <w:proofErr w:type="spellStart"/>
+            <w:r>
+              <w:rPr>
+                <w:lang w:val="en-GB"/>
+              </w:rPr>
+              <w:t>ApplicableSupplyChainTradeSettl</w:t>
+            </w:r>
+            <w:r>
+              <w:rPr>
+                <w:lang w:val="en-GB"/>
+              </w:rPr>
+              <w:t>ement</w:t>
+            </w:r>
+            <w:proofErr w:type="spellEnd"/>
+          </w:p>
+        </w:tc>
+        <w:tc>
+          <w:tcPr>
+            <w:tcW w:w="1986" w:type="pct"/>
+            <w:shd w:val="clear" w:color="auto" w:fill="E7E6E6" w:themeFill="background2"/>
+          </w:tcPr>
+          <w:p>
+            <w:r>
+              <w:t>Gruppierung von Angaben zur Zahlung</w:t>
+            </w:r>
+          </w:p>
+        </w:tc>
+      </w:tr>
+      <w:tr>
+        <w:tc>
+          <w:tcPr>
+            <w:tcW w:w="987" w:type="pct"/>
+          </w:tcPr>
+          <w:p>
+            <w:proofErr w:type="spellStart"/>
+            <w:proofErr w:type="gramStart"/>
+            <w:r>
+              <w:t>Udt:CodeType</w:t>
+            </w:r>
+            <w:proofErr w:type="spellEnd"/>
+            <w:proofErr w:type="gramEnd"/>
+          </w:p>
+        </w:tc>
+        <w:tc>
+          <w:tcPr>
+            <w:tcW w:w="2027" w:type="pct"/>
+          </w:tcPr>
+          <w:p>
+            <w:proofErr w:type="spellStart"/>
+            <w:r>
+              <w:t>InvoiceCurrencyCode</w:t>
+            </w:r>
+            <w:proofErr w:type="spellEnd"/>
+          </w:p>
+        </w:tc>
+        <w:tc>
+          <w:tcPr>
+            <w:tcW w:w="1986" w:type="pct"/>
+          </w:tcPr>
+          <w:p>
+            <w:r>
+              <w:t>Währung</w:t>
+            </w:r>
+          </w:p>
+        </w:tc>
+      </w:tr>
+      <w:tr>
+        <w:tc>
+          <w:tcPr>
+            <w:tcW w:w="987" w:type="pct"/>
+            <w:shd w:val="clear" w:color="auto" w:fill="E7E6E6" w:themeFill="background2"/>
+          </w:tcPr>
+          <w:p>
+            <w:pPr>
+              <w:rPr>
+                <w:lang w:val="en-GB"/>
+              </w:rPr>
+            </w:pPr>
+            <w:proofErr w:type="spellStart"/>
+            <w:proofErr w:type="gramStart"/>
+            <w:r>
+              <w:rPr>
+                <w:lang w:val="en-GB"/>
+              </w:rPr>
+              <w:t>xsd:sequence</w:t>
+            </w:r>
+            <w:proofErr w:type="spellEnd"/>
+            <w:proofErr w:type="gramEnd"/>
+          </w:p>
+        </w:tc>
+        <w:tc>
+          <w:tcPr>
+            <w:tcW w:w="2027" w:type="pct"/>
+            <w:shd w:val="clear" w:color="auto" w:fill="E7E6E6" w:themeFill="background2"/>
+          </w:tcPr>
+          <w:p>
+            <w:pPr>
+              <w:rPr>
+                <w:lang w:val="en-GB"/>
+              </w:rPr>
+            </w:pPr>
+            <w:proofErr w:type="spellStart"/>
+            <w:r>
+              <w:rPr>
+                <w:lang w:val="en-GB"/>
+              </w:rPr>
+              <w:t>SpecifiedTradeSettlementMone</w:t>
+            </w:r>
+            <w:r>
+              <w:rPr>
+                <w:lang w:val="en-GB"/>
+              </w:rPr>
+              <w:t>tarySummation</w:t>
+            </w:r>
+            <w:proofErr w:type="spellEnd"/>
+          </w:p>
+        </w:tc>
+        <w:tc>
+          <w:tcPr>
+            <w:tcW w:w="1986" w:type="pct"/>
+            <w:shd w:val="clear" w:color="auto" w:fill="E7E6E6" w:themeFill="background2"/>
+          </w:tcPr>
+          <w:p>
+            <w:pPr>
+              <w:rPr>
+                <w:lang w:val="en-GB"/>
+              </w:rPr>
+            </w:pPr>
+            <w:proofErr w:type="spellStart"/>
+            <w:r>
+              <w:rPr>
+                <w:lang w:val="en-GB"/>
+              </w:rPr>
+              <w:t>Detailinfromationen</w:t>
+            </w:r>
+            <w:proofErr w:type="spellEnd"/>
+            <w:r>
+              <w:rPr>
+                <w:lang w:val="en-GB"/>
+              </w:rPr>
+              <w:t xml:space="preserve"> </w:t>
+            </w:r>
+            <w:proofErr w:type="spellStart"/>
+            <w:r>
+              <w:rPr>
+                <w:lang w:val="en-GB"/>
+              </w:rPr>
+              <w:t>zu</w:t>
+            </w:r>
+            <w:proofErr w:type="spellEnd"/>
+            <w:r>
+              <w:rPr>
+                <w:lang w:val="en-GB"/>
+              </w:rPr>
+              <w:t xml:space="preserve"> </w:t>
+            </w:r>
+            <w:proofErr w:type="spellStart"/>
+            <w:r>
+              <w:rPr>
+                <w:lang w:val="en-GB"/>
+              </w:rPr>
+              <w:t>Belegsummen</w:t>
+            </w:r>
+            <w:proofErr w:type="spellEnd"/>
+          </w:p>
+        </w:tc>
+      </w:tr>
+      <w:tr>
+        <w:tc>
+          <w:tcPr>
+            <w:tcW w:w="987" w:type="pct"/>
+          </w:tcPr>
+          <w:p>
+            <w:pPr>
+              <w:rPr>
+                <w:lang w:val="en-GB"/>
+              </w:rPr>
+            </w:pPr>
+            <w:proofErr w:type="spellStart"/>
+            <w:proofErr w:type="gramStart"/>
+            <w:r>
+              <w:rPr>
+                <w:lang w:val="en-GB"/>
+              </w:rPr>
+              <w:t>Udt:AmountType</w:t>
+            </w:r>
+            <w:proofErr w:type="spellEnd"/>
+            <w:proofErr w:type="gramEnd"/>
+          </w:p>
+        </w:tc>
+        <w:tc>
+          <w:tcPr>
+            <w:tcW w:w="2027" w:type="pct"/>
+          </w:tcPr>
+          <w:p>
+            <w:pPr>
+              <w:rPr>
+                <w:lang w:val="en-GB"/>
+              </w:rPr>
+            </w:pPr>
+            <w:proofErr w:type="spellStart"/>
+            <w:r>
+              <w:rPr>
+                <w:lang w:val="en-GB"/>
+              </w:rPr>
+              <w:t>LineTotalAmount</w:t>
+            </w:r>
+            <w:proofErr w:type="spellEnd"/>
+          </w:p>
+        </w:tc>
+        <w:tc>
+          <w:tcPr>
+            <w:tcW w:w="1986" w:type="pct"/>
+          </w:tcPr>
+          <w:p>
+            <w:pPr>
+              <w:rPr>
+                <w:lang w:val="en-GB"/>
+              </w:rPr>
+            </w:pPr>
+            <w:proofErr w:type="spellStart"/>
+            <w:r>
+              <w:rPr>
+                <w:lang w:val="en-GB"/>
+              </w:rPr>
+              <w:t>Gesamtbetrag</w:t>
+            </w:r>
+            <w:proofErr w:type="spellEnd"/>
+            <w:r>
+              <w:rPr>
+                <w:lang w:val="en-GB"/>
+              </w:rPr>
+              <w:t xml:space="preserve"> der </w:t>
+            </w:r>
+            <w:proofErr w:type="spellStart"/>
+            <w:r>
+              <w:rPr>
+                <w:lang w:val="en-GB"/>
+              </w:rPr>
+              <w:t>Positionen</w:t>
+            </w:r>
+            <w:proofErr w:type="spellEnd"/>
+          </w:p>
+        </w:tc>
+      </w:tr>
+      <w:tr>
+        <w:tc>
+          <w:tcPr>
+            <w:tcW w:w="987" w:type="pct"/>
+          </w:tcPr>
+          <w:p>
+            <w:pPr>
+              <w:rPr>
+                <w:lang w:val="en-GB"/>
+              </w:rPr>
+            </w:pPr>
+            <w:r>
+              <w:rPr>
+                <w:lang w:val="en-GB"/>
+              </w:rPr>
+              <w:t>ID</w:t>
+            </w:r>
+          </w:p>
+        </w:tc>
+        <w:tc>
+          <w:tcPr>
+            <w:tcW w:w="2027" w:type="pct"/>
+          </w:tcPr>
+          <w:p>
+            <w:pPr>
+              <w:rPr>
+                <w:lang w:val="en-GB"/>
+              </w:rPr>
+            </w:pPr>
+            <w:proofErr w:type="spellStart"/>
+            <w:r>
+              <w:rPr>
+                <w:lang w:val="en-GB"/>
+              </w:rPr>
+              <w:t>currencyID</w:t>
+            </w:r>
+            <w:proofErr w:type="spellEnd"/>
+          </w:p>
+        </w:tc>
+        <w:tc>
+          <w:tcPr>
+            <w:tcW w:w="1986" w:type="pct"/>
+          </w:tcPr>
+          <w:p>
+            <w:pPr>
+              <w:rPr>
+                <w:lang w:val="en-GB"/>
+              </w:rPr>
+            </w:pPr>
+            <w:proofErr w:type="spellStart"/>
+            <w:r>
+              <w:rPr>
+                <w:lang w:val="en-GB"/>
+              </w:rPr>
+              <w:t>Währung</w:t>
+            </w:r>
+            <w:proofErr w:type="spellEnd"/>
+          </w:p>
+        </w:tc>
+      </w:tr>
+      <w:tr>
+        <w:tc>
+          <w:tcPr>
+            <w:tcW w:w="987" w:type="pct"/>
+          </w:tcPr>
+          <w:p>
+            <w:pPr>
+              <w:rPr>
+                <w:lang w:val="en-GB"/>
+              </w:rPr>
+            </w:pPr>
+            <w:proofErr w:type="spellStart"/>
+            <w:proofErr w:type="gramStart"/>
+            <w:r>
+              <w:rPr>
+                <w:lang w:val="en-GB"/>
+              </w:rPr>
+              <w:t>Udt:AmountType</w:t>
+            </w:r>
+            <w:proofErr w:type="spellEnd"/>
+            <w:proofErr w:type="gramEnd"/>
+          </w:p>
+        </w:tc>
+        <w:tc>
+          <w:tcPr>
+            <w:tcW w:w="2027" w:type="pct"/>
+          </w:tcPr>
+          <w:p>
+            <w:pPr>
+              <w:rPr>
+                <w:lang w:val="en-GB"/>
+              </w:rPr>
+            </w:pPr>
+            <w:proofErr w:type="spellStart"/>
+            <w:r>
+              <w:rPr>
+                <w:lang w:val="en-GB"/>
+              </w:rPr>
+              <w:t>ChargeTotalAmount</w:t>
+            </w:r>
+            <w:proofErr w:type="spellEnd"/>
+          </w:p>
+        </w:tc>
+        <w:tc>
+          <w:tcPr>
+            <w:tcW w:w="1986" w:type="pct"/>
+          </w:tcPr>
+          <w:p>
+            <w:pPr>
+              <w:rPr>
+                <w:lang w:val="en-GB"/>
+              </w:rPr>
+            </w:pPr>
+            <w:proofErr w:type="spellStart"/>
+            <w:r>
+              <w:rPr>
+                <w:lang w:val="en-GB"/>
+              </w:rPr>
+              <w:t>Gesamtbetrag</w:t>
+            </w:r>
+            <w:proofErr w:type="spellEnd"/>
+            <w:r>
+              <w:rPr>
+                <w:lang w:val="en-GB"/>
+              </w:rPr>
+              <w:t xml:space="preserve"> der </w:t>
+            </w:r>
+            <w:proofErr w:type="spellStart"/>
+            <w:r>
+              <w:rPr>
+                <w:lang w:val="en-GB"/>
+              </w:rPr>
+              <w:t>Zuschläge</w:t>
+            </w:r>
+            <w:proofErr w:type="spellEnd"/>
+          </w:p>
+        </w:tc>
+      </w:tr>
+      <w:tr>
+        <w:tc>
+          <w:tcPr>
+            <w:tcW w:w="987" w:type="pct"/>
+          </w:tcPr>
+          <w:p>
+            <w:pPr>
+              <w:rPr>
+                <w:lang w:val="en-GB"/>
+              </w:rPr>
+            </w:pPr>
+            <w:r>
+              <w:rPr>
+                <w:lang w:val="en-GB"/>
+              </w:rPr>
+              <w:t>ID</w:t>
+            </w:r>
+          </w:p>
+        </w:tc>
+        <w:tc>
+          <w:tcPr>
+            <w:tcW w:w="2027" w:type="pct"/>
+          </w:tcPr>
+          <w:p>
+            <w:pPr>
+              <w:rPr>
+                <w:lang w:val="en-GB"/>
+              </w:rPr>
+            </w:pPr>
+            <w:proofErr w:type="spellStart"/>
+            <w:r>
+              <w:rPr>
+                <w:lang w:val="en-GB"/>
+              </w:rPr>
+              <w:t>currencyID</w:t>
+            </w:r>
+            <w:proofErr w:type="spellEnd"/>
+          </w:p>
+        </w:tc>
+        <w:tc>
+          <w:tcPr>
+            <w:tcW w:w="1986" w:type="pct"/>
+          </w:tcPr>
+          <w:p>
+            <w:pPr>
+              <w:rPr>
+                <w:lang w:val="en-GB"/>
+              </w:rPr>
+            </w:pPr>
+            <w:proofErr w:type="spellStart"/>
+            <w:r>
+              <w:rPr>
+                <w:lang w:val="en-GB"/>
+              </w:rPr>
+              <w:t>Währung</w:t>
+            </w:r>
+            <w:proofErr w:type="spellEnd"/>
+          </w:p>
+        </w:tc>
+      </w:tr>
+      <w:tr>
+        <w:tc>
+          <w:tcPr>
+            <w:tcW w:w="987" w:type="pct"/>
+          </w:tcPr>
+          <w:p>
+            <w:pPr>
+              <w:rPr>
+                <w:lang w:val="en-GB"/>
+              </w:rPr>
+            </w:pPr>
+            <w:proofErr w:type="spellStart"/>
+            <w:proofErr w:type="gramStart"/>
+            <w:r>
+              <w:rPr>
+                <w:lang w:val="en-GB"/>
+              </w:rPr>
+              <w:t>Udt:AmountType</w:t>
+            </w:r>
+            <w:proofErr w:type="spellEnd"/>
+            <w:proofErr w:type="gramEnd"/>
+          </w:p>
+        </w:tc>
+        <w:tc>
+          <w:tcPr>
+            <w:tcW w:w="2027" w:type="pct"/>
+          </w:tcPr>
+          <w:p>
+            <w:pPr>
+              <w:rPr>
+                <w:lang w:val="en-GB"/>
+              </w:rPr>
+            </w:pPr>
+            <w:proofErr w:type="spellStart"/>
+            <w:r>
+              <w:rPr>
+                <w:lang w:val="en-GB"/>
+              </w:rPr>
+              <w:t>AllowanceTotalAmount</w:t>
+            </w:r>
+            <w:proofErr w:type="spellEnd"/>
+          </w:p>
+        </w:tc>
+        <w:tc>
+          <w:tcPr>
+            <w:tcW w:w="1986" w:type="pct"/>
+          </w:tcPr>
+          <w:p>
+            <w:pPr>
+              <w:rPr>
+                <w:lang w:val="en-GB"/>
+              </w:rPr>
+            </w:pPr>
+            <w:proofErr w:type="spellStart"/>
+            <w:r>
+              <w:rPr>
+                <w:lang w:val="en-GB"/>
+              </w:rPr>
+              <w:t>Gesamtbetrag</w:t>
+            </w:r>
+            <w:proofErr w:type="spellEnd"/>
+            <w:r>
+              <w:rPr>
+                <w:lang w:val="en-GB"/>
+              </w:rPr>
+              <w:t xml:space="preserve"> der </w:t>
+            </w:r>
+            <w:proofErr w:type="spellStart"/>
+            <w:r>
+              <w:rPr>
+                <w:lang w:val="en-GB"/>
+              </w:rPr>
+              <w:t>Abschläge</w:t>
+            </w:r>
+            <w:proofErr w:type="spellEnd"/>
+          </w:p>
+        </w:tc>
+      </w:tr>
+      <w:tr>
+        <w:tc>
+          <w:tcPr>
+            <w:tcW w:w="987" w:type="pct"/>
+          </w:tcPr>
+          <w:p>
+            <w:pPr>
+              <w:rPr>
+                <w:lang w:val="en-GB"/>
+              </w:rPr>
+            </w:pPr>
+            <w:r>
+              <w:rPr>
+                <w:lang w:val="en-GB"/>
+              </w:rPr>
+              <w:t>ID</w:t>
+            </w:r>
+          </w:p>
+        </w:tc>
+        <w:tc>
+          <w:tcPr>
+            <w:tcW w:w="2027" w:type="pct"/>
+          </w:tcPr>
+          <w:p>
+            <w:pPr>
+              <w:rPr>
+                <w:lang w:val="en-GB"/>
+              </w:rPr>
+            </w:pPr>
+            <w:proofErr w:type="spellStart"/>
+            <w:r>
+              <w:rPr>
+                <w:lang w:val="en-GB"/>
+              </w:rPr>
+              <w:t>currencyID</w:t>
+            </w:r>
+            <w:proofErr w:type="spellEnd"/>
+          </w:p>
+        </w:tc>
+        <w:tc>
+          <w:tcPr>
+            <w:tcW w:w="1986" w:type="pct"/>
+          </w:tcPr>
+          <w:p>
+            <w:pPr>
+              <w:rPr>
+                <w:lang w:val="en-GB"/>
+              </w:rPr>
+            </w:pPr>
+            <w:proofErr w:type="spellStart"/>
+            <w:r>
+              <w:rPr>
+                <w:lang w:val="en-GB"/>
+              </w:rPr>
+              <w:t>Gesamtbetrag</w:t>
+            </w:r>
+            <w:proofErr w:type="spellEnd"/>
+            <w:r>
+              <w:rPr>
+                <w:lang w:val="en-GB"/>
+              </w:rPr>
+              <w:t xml:space="preserve"> der </w:t>
+            </w:r>
+            <w:proofErr w:type="spellStart"/>
+            <w:r>
+              <w:rPr>
+                <w:lang w:val="en-GB"/>
+              </w:rPr>
+              <w:t>Abschläge</w:t>
+            </w:r>
+            <w:proofErr w:type="spellEnd"/>
+            <w:r>
+              <w:rPr>
+                <w:lang w:val="en-GB"/>
+              </w:rPr>
+              <w:t>, Wert</w:t>
+            </w:r>
+          </w:p>
+        </w:tc>
+      </w:tr>
+      <w:tr>
+        <w:tc>
+          <w:tcPr>
+            <w:tcW w:w="987" w:type="pct"/>
+          </w:tcPr>
+          <w:p>
+            <w:pPr>
+              <w:rPr>
+                <w:lang w:val="en-GB"/>
+              </w:rPr>
+            </w:pPr>
+            <w:proofErr w:type="spellStart"/>
+            <w:proofErr w:type="gramStart"/>
+            <w:r>
+              <w:rPr>
+                <w:lang w:val="en-GB"/>
+              </w:rPr>
+              <w:t>Udt:AmountType</w:t>
+            </w:r>
+            <w:proofErr w:type="spellEnd"/>
+            <w:proofErr w:type="gramEnd"/>
+          </w:p>
+        </w:tc>
+        <w:tc>
+          <w:tcPr>
+            <w:tcW w:w="2027" w:type="pct"/>
+          </w:tcPr>
+          <w:p>
+            <w:pPr>
+              <w:rPr>
+                <w:lang w:val="en-GB"/>
+              </w:rPr>
+            </w:pPr>
+            <w:proofErr w:type="spellStart"/>
+            <w:r>
+              <w:rPr>
+                <w:lang w:val="en-GB"/>
+              </w:rPr>
+              <w:t>TaxBasisTotalAmount</w:t>
+            </w:r>
+            <w:proofErr w:type="spellEnd"/>
+          </w:p>
+        </w:tc>
+        <w:tc>
+          <w:tcPr>
+            <w:tcW w:w="1986" w:type="pct"/>
+          </w:tcPr>
+          <w:p>
+            <w:pPr>
+              <w:rPr>
+                <w:lang w:val="en-GB"/>
+              </w:rPr>
+            </w:pPr>
+            <w:proofErr w:type="spellStart"/>
+            <w:r>
+              <w:rPr>
+                <w:lang w:val="en-GB"/>
+              </w:rPr>
+              <w:t>Rechnungssumme</w:t>
+            </w:r>
+            <w:proofErr w:type="spellEnd"/>
+            <w:r>
+              <w:rPr>
+                <w:lang w:val="en-GB"/>
+              </w:rPr>
+              <w:t xml:space="preserve"> </w:t>
+            </w:r>
+            <w:proofErr w:type="spellStart"/>
+            <w:r>
+              <w:rPr>
+                <w:lang w:val="en-GB"/>
+              </w:rPr>
+              <w:t>ohne</w:t>
+            </w:r>
+            <w:proofErr w:type="spellEnd"/>
+            <w:r>
+              <w:rPr>
+                <w:lang w:val="en-GB"/>
+              </w:rPr>
+              <w:t xml:space="preserve"> </w:t>
+            </w:r>
+            <w:proofErr w:type="spellStart"/>
+            <w:r>
+              <w:rPr>
+                <w:lang w:val="en-GB"/>
+              </w:rPr>
+              <w:t>USt</w:t>
+            </w:r>
+            <w:proofErr w:type="spellEnd"/>
+            <w:r>
+              <w:rPr>
+                <w:lang w:val="en-GB"/>
+              </w:rPr>
+              <w:t>.</w:t>
+            </w:r>
+          </w:p>
+        </w:tc>
+      </w:tr>
+      <w:tr>
+        <w:tc>
+          <w:tcPr>
+            <w:tcW w:w="987" w:type="pct"/>
+          </w:tcPr>
+          <w:p>
+            <w:pPr>
+              <w:rPr>
+                <w:lang w:val="en-GB"/>
+              </w:rPr>
+            </w:pPr>
+            <w:r>
+              <w:rPr>
+                <w:lang w:val="en-GB"/>
+              </w:rPr>
+              <w:t>ID</w:t>
+            </w:r>
+          </w:p>
+        </w:tc>
+        <w:tc>
+          <w:tcPr>
+            <w:tcW w:w="2027" w:type="pct"/>
+          </w:tcPr>
+          <w:p>
+            <w:pPr>
+              <w:rPr>
+                <w:lang w:val="en-GB"/>
+              </w:rPr>
+            </w:pPr>
+            <w:proofErr w:type="spellStart"/>
+            <w:r>
+              <w:rPr>
+                <w:lang w:val="en-GB"/>
+              </w:rPr>
+              <w:t>currencyID</w:t>
+            </w:r>
+            <w:proofErr w:type="spellEnd"/>
+          </w:p>
+        </w:tc>
+        <w:tc>
+          <w:tcPr>
+            <w:tcW w:w="1986" w:type="pct"/>
+          </w:tcPr>
+          <w:p>
+            <w:pPr>
+              <w:rPr>
+                <w:lang w:val="en-GB"/>
+              </w:rPr>
+            </w:pPr>
+            <w:proofErr w:type="spellStart"/>
+            <w:r>
+              <w:rPr>
+                <w:lang w:val="en-GB"/>
+              </w:rPr>
+              <w:t>Steuerbasisbetrag</w:t>
+            </w:r>
+            <w:proofErr w:type="spellEnd"/>
+            <w:r>
+              <w:rPr>
+                <w:lang w:val="en-GB"/>
+              </w:rPr>
+              <w:t>, Wert</w:t>
+            </w:r>
+          </w:p>
+        </w:tc>
+      </w:tr>
+      <w:tr>
+        <w:tc>
+          <w:tcPr>
+            <w:tcW w:w="987" w:type="pct"/>
+          </w:tcPr>
+          <w:p>
+            <w:pPr>
+              <w:rPr>
+                <w:lang w:val="en-GB"/>
+              </w:rPr>
+            </w:pPr>
+            <w:proofErr w:type="spellStart"/>
+            <w:proofErr w:type="gramStart"/>
+            <w:r>
+              <w:rPr>
+                <w:lang w:val="en-GB"/>
+              </w:rPr>
+              <w:t>Udt:AmountType</w:t>
+            </w:r>
+            <w:proofErr w:type="spellEnd"/>
+            <w:proofErr w:type="gramEnd"/>
+          </w:p>
+        </w:tc>
+        <w:tc>
+          <w:tcPr>
+            <w:tcW w:w="2027" w:type="pct"/>
+          </w:tcPr>
+          <w:p>
+            <w:pPr>
+              <w:rPr>
+                <w:lang w:val="en-GB"/>
+              </w:rPr>
+            </w:pPr>
+            <w:proofErr w:type="spellStart"/>
+            <w:r>
+              <w:rPr>
+                <w:lang w:val="en-GB"/>
+              </w:rPr>
+              <w:t>TaxTotalAmount</w:t>
+            </w:r>
+            <w:proofErr w:type="spellEnd"/>
+          </w:p>
+        </w:tc>
+        <w:tc>
+          <w:tcPr>
+            <w:tcW w:w="1986" w:type="pct"/>
+          </w:tcPr>
+          <w:p>
+            <w:pPr>
+              <w:rPr>
+                <w:lang w:val="en-GB"/>
+              </w:rPr>
+            </w:pPr>
+            <w:proofErr w:type="spellStart"/>
+            <w:r>
+              <w:rPr>
+                <w:lang w:val="en-GB"/>
+              </w:rPr>
+              <w:t>Steuergesamtbetrag</w:t>
+            </w:r>
+            <w:proofErr w:type="spellEnd"/>
+          </w:p>
+        </w:tc>
+      </w:tr>
+      <w:tr>
+        <w:tc>
+          <w:tcPr>
+            <w:tcW w:w="987" w:type="pct"/>
+          </w:tcPr>
+          <w:p>
+            <w:pPr>
+              <w:rPr>
+                <w:lang w:val="en-GB"/>
+              </w:rPr>
+            </w:pPr>
+            <w:r>
+              <w:rPr>
+                <w:lang w:val="en-GB"/>
+              </w:rPr>
+              <w:t>ID</w:t>
+            </w:r>
+          </w:p>
+        </w:tc>
+        <w:tc>
+          <w:tcPr>
+            <w:tcW w:w="2027" w:type="pct"/>
+          </w:tcPr>
+          <w:p>
+            <w:pPr>
+              <w:rPr>
+                <w:lang w:val="en-GB"/>
+              </w:rPr>
+            </w:pPr>
+            <w:proofErr w:type="spellStart"/>
+            <w:r>
+              <w:rPr>
+                <w:lang w:val="en-GB"/>
+              </w:rPr>
+              <w:t>currencyID</w:t>
+            </w:r>
+            <w:proofErr w:type="spellEnd"/>
+          </w:p>
+        </w:tc>
+        <w:tc>
+          <w:tcPr>
+            <w:tcW w:w="1986" w:type="pct"/>
+          </w:tcPr>
+          <w:p>
+            <w:pPr>
+              <w:rPr>
+                <w:lang w:val="en-GB"/>
+              </w:rPr>
+            </w:pPr>
+            <w:proofErr w:type="spellStart"/>
+            <w:r>
+              <w:rPr>
+                <w:lang w:val="en-GB"/>
+              </w:rPr>
+              <w:t>Steuergesamtbetrag</w:t>
+            </w:r>
+            <w:proofErr w:type="spellEnd"/>
+            <w:r>
+              <w:rPr>
+                <w:lang w:val="en-GB"/>
+              </w:rPr>
+              <w:t>, Wert</w:t>
+            </w:r>
+          </w:p>
+        </w:tc>
+      </w:tr>
+      <w:tr>
+        <w:tc>
+          <w:tcPr>
+            <w:tcW w:w="987" w:type="pct"/>
+          </w:tcPr>
+          <w:p>
+            <w:pPr>
+              <w:rPr>
+                <w:lang w:val="en-GB"/>
+              </w:rPr>
+            </w:pPr>
+            <w:proofErr w:type="spellStart"/>
+            <w:proofErr w:type="gramStart"/>
+            <w:r>
+              <w:rPr>
+                <w:lang w:val="en-GB"/>
+              </w:rPr>
+              <w:t>Udt:AmountType</w:t>
+            </w:r>
+            <w:proofErr w:type="spellEnd"/>
+            <w:proofErr w:type="gramEnd"/>
+          </w:p>
+        </w:tc>
+        <w:tc>
+          <w:tcPr>
+            <w:tcW w:w="2027" w:type="pct"/>
+          </w:tcPr>
+          <w:p>
+            <w:pPr>
+              <w:rPr>
+                <w:lang w:val="en-GB"/>
+              </w:rPr>
+            </w:pPr>
+            <w:proofErr w:type="spellStart"/>
+            <w:r>
+              <w:rPr>
+                <w:lang w:val="en-GB"/>
+              </w:rPr>
+              <w:t>GrandTotalAmount</w:t>
+            </w:r>
+            <w:proofErr w:type="spellEnd"/>
+          </w:p>
+        </w:tc>
+        <w:tc>
+          <w:tcPr>
+            <w:tcW w:w="1986" w:type="pct"/>
+          </w:tcPr>
+          <w:p>
+            <w:pPr>
+              <w:ind w:left="708" w:hanging="708"/>
+              <w:rPr>
+                <w:lang w:val="en-GB"/>
+              </w:rPr>
+            </w:pPr>
+            <w:proofErr w:type="spellStart"/>
+            <w:r>
+              <w:rPr>
+                <w:lang w:val="en-GB"/>
+              </w:rPr>
+              <w:t>Bruttosumme</w:t>
+            </w:r>
+            <w:proofErr w:type="spellEnd"/>
+          </w:p>
+        </w:tc>
+      </w:tr>
+      <w:tr>
+        <w:tc>
+          <w:tcPr>
+            <w:tcW w:w="987" w:type="pct"/>
+          </w:tcPr>
+          <w:p>
+            <w:pPr>
+              <w:rPr>
+                <w:lang w:val="en-GB"/>
+              </w:rPr>
+            </w:pPr>
+            <w:r>
+              <w:rPr>
+                <w:lang w:val="en-GB"/>
+              </w:rPr>
+              <w:t>ID</w:t>
+            </w:r>
+          </w:p>
+        </w:tc>
+        <w:tc>
+          <w:tcPr>
+            <w:tcW w:w="2027" w:type="pct"/>
+          </w:tcPr>
+          <w:p>
+            <w:pPr>
+              <w:rPr>
+                <w:lang w:val="en-GB"/>
+              </w:rPr>
+            </w:pPr>
+            <w:proofErr w:type="spellStart"/>
+            <w:r>
+              <w:rPr>
+                <w:lang w:val="en-GB"/>
+              </w:rPr>
+              <w:t>currencyID</w:t>
+            </w:r>
+            <w:proofErr w:type="spellEnd"/>
+          </w:p>
+        </w:tc>
+        <w:tc>
+          <w:tcPr>
+            <w:tcW w:w="1986" w:type="pct"/>
+          </w:tcPr>
+          <w:p>
+            <w:pPr>
+              <w:rPr>
+                <w:lang w:val="en-GB"/>
+              </w:rPr>
+            </w:pPr>
+            <w:proofErr w:type="spellStart"/>
+            <w:r>
+              <w:rPr>
+                <w:lang w:val="en-GB"/>
+              </w:rPr>
+              <w:t>Bruttosumme</w:t>
+            </w:r>
+            <w:proofErr w:type="spellEnd"/>
+            <w:r>
+              <w:rPr>
+                <w:lang w:val="en-GB"/>
+              </w:rPr>
+              <w:t>, Wert</w:t>
+            </w:r>
+          </w:p>
+        </w:tc>
+      </w:tr>
+      <w:tr>
+        <w:tc>
+          <w:tcPr>
+            <w:tcW w:w="987" w:type="pct"/>
+            <w:shd w:val="clear" w:color="auto" w:fill="E7E6E6" w:themeFill="background2"/>
+          </w:tcPr>
+          <w:p>
+            <w:pPr>
+              <w:rPr>
+                <w:lang w:val="en-GB"/>
+              </w:rPr>
+            </w:pPr>
+            <w:proofErr w:type="spellStart"/>
+            <w:proofErr w:type="gramStart"/>
+            <w:r>
+              <w:rPr>
+                <w:lang w:val="en-GB"/>
+              </w:rPr>
+              <w:t>xsd:sequence</w:t>
+            </w:r>
+            <w:proofErr w:type="spellEnd"/>
+            <w:proofErr w:type="gramEnd"/>
+          </w:p>
+        </w:tc>
+        <w:tc>
+          <w:tcPr>
+            <w:tcW w:w="2027" w:type="pct"/>
+            <w:shd w:val="clear" w:color="auto" w:fill="E7E6E6" w:themeFill="background2"/>
+          </w:tcPr>
+          <w:p>
+            <w:pPr>
+              <w:rPr>
+                <w:lang w:val="en-GB"/>
+              </w:rPr>
+            </w:pPr>
+            <w:proofErr w:type="spellStart"/>
+            <w:r>
+              <w:rPr>
+                <w:lang w:val="en-GB"/>
+              </w:rPr>
+              <w:t>IncludedSupplyChainTradeLineIte</w:t>
+            </w:r>
+            <w:r>
+              <w:rPr>
+                <w:lang w:val="en-GB"/>
+              </w:rPr>
+              <w:t>m</w:t>
+            </w:r>
+            <w:proofErr w:type="spellEnd"/>
+          </w:p>
+        </w:tc>
+        <w:tc>
+          <w:tcPr>
+            <w:tcW w:w="1986" w:type="pct"/>
+            <w:shd w:val="clear" w:color="auto" w:fill="E7E6E6" w:themeFill="background2"/>
+          </w:tcPr>
+          <w:p>
+            <w:pPr>
+              <w:rPr>
+                <w:lang w:val="en-GB"/>
+              </w:rPr>
+            </w:pPr>
+            <w:proofErr w:type="spellStart"/>
+            <w:r>
+              <w:rPr>
+                <w:lang w:val="en-GB"/>
+              </w:rPr>
+              <w:t>Gruppierung</w:t>
+            </w:r>
+            <w:proofErr w:type="spellEnd"/>
+            <w:r>
+              <w:rPr>
+                <w:lang w:val="en-GB"/>
+              </w:rPr>
+              <w:t xml:space="preserve"> von </w:t>
+            </w:r>
+            <w:proofErr w:type="spellStart"/>
+            <w:r>
+              <w:rPr>
+                <w:lang w:val="en-GB"/>
+              </w:rPr>
+              <w:t>Positionsangaben</w:t>
+            </w:r>
+            <w:proofErr w:type="spellEnd"/>
+          </w:p>
+        </w:tc>
+      </w:tr>
+      <w:tr>
+        <w:tc>
+          <w:tcPr>
+            <w:tcW w:w="987" w:type="pct"/>
+            <w:shd w:val="clear" w:color="auto" w:fill="E7E6E6" w:themeFill="background2"/>
+          </w:tcPr>
+          <w:p>
+            <w:pPr>
+              <w:rPr>
+                <w:lang w:val="en-GB"/>
+              </w:rPr>
+            </w:pPr>
+            <w:proofErr w:type="spellStart"/>
+            <w:proofErr w:type="gramStart"/>
+            <w:r>
+              <w:rPr>
+                <w:lang w:val="en-GB"/>
+              </w:rPr>
+              <w:lastRenderedPageBreak/>
+              <w:t>xsd:sequence</w:t>
+            </w:r>
+            <w:proofErr w:type="spellEnd"/>
+            <w:proofErr w:type="gramEnd"/>
+          </w:p>
+        </w:tc>
+        <w:tc>
+          <w:tcPr>
+            <w:tcW w:w="2027" w:type="pct"/>
+            <w:shd w:val="clear" w:color="auto" w:fill="E7E6E6" w:themeFill="background2"/>
+          </w:tcPr>
+          <w:p>
+            <w:pPr>
+              <w:rPr>
+                <w:lang w:val="en-GB"/>
+              </w:rPr>
+            </w:pPr>
+            <w:proofErr w:type="spellStart"/>
+            <w:r>
+              <w:rPr>
+                <w:lang w:val="en-GB"/>
+              </w:rPr>
+              <w:t>AssociatedDocumentLineDocu</w:t>
+            </w:r>
+            <w:r>
+              <w:rPr>
+                <w:lang w:val="en-GB"/>
+              </w:rPr>
+              <w:t>ment</w:t>
+            </w:r>
+            <w:proofErr w:type="spellEnd"/>
+          </w:p>
+        </w:tc>
+        <w:tc>
+          <w:tcPr>
+            <w:tcW w:w="1986" w:type="pct"/>
+            <w:shd w:val="clear" w:color="auto" w:fill="E7E6E6" w:themeFill="background2"/>
+          </w:tcPr>
+          <w:p>
+            <w:pPr>
+              <w:rPr>
+                <w:lang w:val="en-GB"/>
+              </w:rPr>
+            </w:pPr>
+            <w:proofErr w:type="spellStart"/>
+            <w:r>
+              <w:rPr>
+                <w:lang w:val="en-GB"/>
+              </w:rPr>
+              <w:t>Gruppierung</w:t>
+            </w:r>
+            <w:proofErr w:type="spellEnd"/>
+            <w:r>
+              <w:rPr>
+                <w:lang w:val="en-GB"/>
+              </w:rPr>
+              <w:t xml:space="preserve"> von </w:t>
+            </w:r>
+            <w:proofErr w:type="spellStart"/>
+            <w:r>
+              <w:rPr>
+                <w:lang w:val="en-GB"/>
+              </w:rPr>
+              <w:t>allgemeinen</w:t>
+            </w:r>
+            <w:proofErr w:type="spellEnd"/>
+            <w:r>
+              <w:rPr>
+                <w:lang w:val="en-GB"/>
+              </w:rPr>
+              <w:t xml:space="preserve"> </w:t>
+            </w:r>
+            <w:proofErr w:type="spellStart"/>
+            <w:r>
+              <w:rPr>
+                <w:lang w:val="en-GB"/>
+              </w:rPr>
+              <w:t>Positionsangaben</w:t>
+            </w:r>
+            <w:proofErr w:type="spellEnd"/>
+          </w:p>
+        </w:tc>
+      </w:tr>
+      <w:tr>
+        <w:tc>
+          <w:tcPr>
+            <w:tcW w:w="987" w:type="pct"/>
+            <w:shd w:val="clear" w:color="auto" w:fill="E7E6E6" w:themeFill="background2"/>
+          </w:tcPr>
+          <w:p>
+            <w:pPr>
+              <w:rPr>
+                <w:lang w:val="en-GB"/>
+              </w:rPr>
+            </w:pPr>
+            <w:proofErr w:type="spellStart"/>
+            <w:proofErr w:type="gramStart"/>
+            <w:r>
+              <w:rPr>
+                <w:lang w:val="en-GB"/>
+              </w:rPr>
+              <w:t>xsd:sequence</w:t>
+            </w:r>
+            <w:proofErr w:type="spellEnd"/>
+            <w:proofErr w:type="gramEnd"/>
+          </w:p>
+        </w:tc>
+        <w:tc>
+          <w:tcPr>
+            <w:tcW w:w="2027" w:type="pct"/>
+            <w:shd w:val="clear" w:color="auto" w:fill="E7E6E6" w:themeFill="background2"/>
+          </w:tcPr>
+          <w:p>
+            <w:pPr>
+              <w:rPr>
+                <w:lang w:val="en-GB"/>
+              </w:rPr>
+            </w:pPr>
+            <w:proofErr w:type="spellStart"/>
+            <w:r>
+              <w:rPr>
+                <w:lang w:val="en-GB"/>
+              </w:rPr>
+              <w:t>SpecifiedSupplyChainTradeSett</w:t>
+            </w:r>
+            <w:r>
+              <w:rPr>
+                <w:lang w:val="en-GB"/>
+              </w:rPr>
+              <w:t>lement</w:t>
+            </w:r>
+            <w:proofErr w:type="spellEnd"/>
+          </w:p>
+        </w:tc>
+        <w:tc>
+          <w:tcPr>
+            <w:tcW w:w="1986" w:type="pct"/>
+            <w:shd w:val="clear" w:color="auto" w:fill="E7E6E6" w:themeFill="background2"/>
+          </w:tcPr>
+          <w:p>
+            <w:r>
+              <w:t>Gruppierung von Angaben zur Abrechnung auf Positionsebene</w:t>
+            </w:r>
+          </w:p>
+        </w:tc>
+      </w:tr>
+    </w:tbl>
+    <w:p/>
     <w:sectPr>
       <w:pgSz w:w="11906" w:h="16838"/>
       <w:pgMar w:top="1417" w:right="1417" w:bottom="1134" w:left="1417" w:header="708" w:footer="708" w:gutter="0"/>

</xml_diff>